<commit_message>
HETS-1313 IMprovement to status form. Includes email if available. Fixed Rollover popover staying on the screen.
</commit_message>
<xml_diff>
--- a/Server/HetsReport/Templates/OwnerVerification-Template.docx
+++ b/Server/HetsReport/Templates/OwnerVerification-Template.docx
@@ -1,6 +1,6 @@
 
 <file path=word/document.xml><?xml version="1.0" encoding="utf-8"?>
-<w:document xmlns:wpc="http://schemas.microsoft.com/office/word/2010/wordprocessingCanvas" xmlns:cx="http://schemas.microsoft.com/office/drawing/2014/chartex" xmlns:cx1="http://schemas.microsoft.com/office/drawing/2015/9/8/chartex" xmlns:cx2="http://schemas.microsoft.com/office/drawing/2015/10/21/chartex" xmlns:cx3="http://schemas.microsoft.com/office/drawing/2016/5/9/chartex" xmlns:cx4="http://schemas.microsoft.com/office/drawing/2016/5/10/chartex" xmlns:cx5="http://schemas.microsoft.com/office/drawing/2016/5/11/chartex" xmlns:cx6="http://schemas.microsoft.com/office/drawing/2016/5/12/chartex" xmlns:cx7="http://schemas.microsoft.com/office/drawing/2016/5/13/chartex" xmlns:cx8="http://schemas.microsoft.com/office/drawing/2016/5/14/chartex" xmlns:mc="http://schemas.openxmlformats.org/markup-compatibility/2006" xmlns:aink="http://schemas.microsoft.com/office/drawing/2016/ink" xmlns:am3d="http://schemas.microsoft.com/office/drawing/2017/model3d" xmlns:o="urn:schemas-microsoft-com:office:office" xmlns:r="http://schemas.openxmlformats.org/officeDocument/2006/relationships" xmlns:m="http://schemas.openxmlformats.org/officeDocument/2006/math" xmlns:v="urn:schemas-microsoft-com:vml" xmlns:wp14="http://schemas.microsoft.com/office/word/2010/wordprocessingDrawing" xmlns:wp="http://schemas.openxmlformats.org/drawingml/2006/wordprocessingDrawing" xmlns:w10="urn:schemas-microsoft-com:office:word" xmlns:w="http://schemas.openxmlformats.org/wordprocessingml/2006/main" xmlns:w14="http://schemas.microsoft.com/office/word/2010/wordml" xmlns:w15="http://schemas.microsoft.com/office/word/2012/wordml" xmlns:w16cid="http://schemas.microsoft.com/office/word/2016/wordml/cid" xmlns:w16se="http://schemas.microsoft.com/office/word/2015/wordml/symex" xmlns:wpg="http://schemas.microsoft.com/office/word/2010/wordprocessingGroup" xmlns:wpi="http://schemas.microsoft.com/office/word/2010/wordprocessingInk" xmlns:wne="http://schemas.microsoft.com/office/word/2006/wordml" xmlns:wps="http://schemas.microsoft.com/office/word/2010/wordprocessingShape" mc:Ignorable="w14 w15 w16se w16cid wp14">
+<w:document xmlns:wpc="http://schemas.microsoft.com/office/word/2010/wordprocessingCanvas" xmlns:cx="http://schemas.microsoft.com/office/drawing/2014/chartex" xmlns:cx1="http://schemas.microsoft.com/office/drawing/2015/9/8/chartex" xmlns:cx2="http://schemas.microsoft.com/office/drawing/2015/10/21/chartex" xmlns:cx3="http://schemas.microsoft.com/office/drawing/2016/5/9/chartex" xmlns:cx4="http://schemas.microsoft.com/office/drawing/2016/5/10/chartex" xmlns:cx5="http://schemas.microsoft.com/office/drawing/2016/5/11/chartex" xmlns:cx6="http://schemas.microsoft.com/office/drawing/2016/5/12/chartex" xmlns:cx7="http://schemas.microsoft.com/office/drawing/2016/5/13/chartex" xmlns:cx8="http://schemas.microsoft.com/office/drawing/2016/5/14/chartex" xmlns:mc="http://schemas.openxmlformats.org/markup-compatibility/2006" xmlns:aink="http://schemas.microsoft.com/office/drawing/2016/ink" xmlns:am3d="http://schemas.microsoft.com/office/drawing/2017/model3d" xmlns:o="urn:schemas-microsoft-com:office:office" xmlns:r="http://schemas.openxmlformats.org/officeDocument/2006/relationships" xmlns:m="http://schemas.openxmlformats.org/officeDocument/2006/math" xmlns:v="urn:schemas-microsoft-com:vml" xmlns:wp14="http://schemas.microsoft.com/office/word/2010/wordprocessingDrawing" xmlns:wp="http://schemas.openxmlformats.org/drawingml/2006/wordprocessingDrawing" xmlns:w10="urn:schemas-microsoft-com:office:word" xmlns:w="http://schemas.openxmlformats.org/wordprocessingml/2006/main" xmlns:w14="http://schemas.microsoft.com/office/word/2010/wordml" xmlns:w15="http://schemas.microsoft.com/office/word/2012/wordml" xmlns:w16cex="http://schemas.microsoft.com/office/word/2018/wordml/cex" xmlns:w16cid="http://schemas.microsoft.com/office/word/2016/wordml/cid" xmlns:w16="http://schemas.microsoft.com/office/word/2018/wordml" xmlns:w16se="http://schemas.microsoft.com/office/word/2015/wordml/symex" xmlns:wpg="http://schemas.microsoft.com/office/word/2010/wordprocessingGroup" xmlns:wpi="http://schemas.microsoft.com/office/word/2010/wordprocessingInk" xmlns:wne="http://schemas.microsoft.com/office/word/2006/wordml" xmlns:wps="http://schemas.microsoft.com/office/word/2010/wordprocessingShape" mc:Ignorable="w14 w15 w16se w16cid w16 w16cex wp14">
   <w:body>
     <w:p>
       <w:pPr>
@@ -811,15 +811,6 @@
               </w:rPr>
               <w:fldChar w:fldCharType="end"/>
             </w:r>
-            <w:r>
-              <w:rPr>
-                <w:rFonts w:ascii="Arial" w:hAnsi="Arial" w:cs="Arial"/>
-                <w:w w:val="115"/>
-                <w:sz w:val="16"/>
-                <w:szCs w:val="16"/>
-              </w:rPr>
-              <w:t>:</w:t>
-            </w:r>
           </w:p>
         </w:tc>
         <w:tc>
@@ -1477,6 +1468,182 @@
               </w:rPr>
               <w:fldChar w:fldCharType="end"/>
             </w:r>
+            <w:r>
+              <w:rPr>
+                <w:rFonts w:ascii="Arial" w:hAnsi="Arial" w:cs="Arial"/>
+                <w:w w:val="115"/>
+                <w:sz w:val="16"/>
+                <w:szCs w:val="16"/>
+              </w:rPr>
+              <w:t xml:space="preserve"> </w:t>
+            </w:r>
+          </w:p>
+        </w:tc>
+      </w:tr>
+      <w:tr>
+        <w:trPr>
+          <w:trHeight w:val="20"/>
+        </w:trPr>
+        <w:tc>
+          <w:tcPr>
+            <w:tcW w:w="1701" w:type="dxa"/>
+          </w:tcPr>
+          <w:p>
+            <w:pPr>
+              <w:pStyle w:val="TableParagraph"/>
+              <w:spacing w:before="38"/>
+              <w:rPr>
+                <w:rFonts w:ascii="Arial" w:hAnsi="Arial" w:cs="Arial"/>
+                <w:w w:val="115"/>
+                <w:sz w:val="16"/>
+                <w:szCs w:val="16"/>
+              </w:rPr>
+            </w:pPr>
+          </w:p>
+        </w:tc>
+        <w:tc>
+          <w:tcPr>
+            <w:tcW w:w="3969" w:type="dxa"/>
+          </w:tcPr>
+          <w:p>
+            <w:pPr>
+              <w:pStyle w:val="TableParagraph"/>
+              <w:spacing w:before="38"/>
+              <w:rPr>
+                <w:rFonts w:ascii="Arial" w:hAnsi="Arial" w:cs="Arial"/>
+                <w:w w:val="115"/>
+                <w:sz w:val="16"/>
+                <w:szCs w:val="16"/>
+              </w:rPr>
+            </w:pPr>
+          </w:p>
+        </w:tc>
+        <w:tc>
+          <w:tcPr>
+            <w:tcW w:w="2551" w:type="dxa"/>
+          </w:tcPr>
+          <w:p>
+            <w:pPr>
+              <w:pStyle w:val="TableParagraph"/>
+              <w:spacing w:before="38"/>
+              <w:ind w:left="710"/>
+              <w:rPr>
+                <w:rFonts w:ascii="Arial" w:hAnsi="Arial" w:cs="Arial"/>
+                <w:w w:val="115"/>
+                <w:sz w:val="16"/>
+                <w:szCs w:val="16"/>
+              </w:rPr>
+            </w:pPr>
+            <w:r>
+              <w:rPr>
+                <w:rFonts w:ascii="Arial" w:hAnsi="Arial" w:cs="Arial"/>
+                <w:w w:val="115"/>
+                <w:sz w:val="16"/>
+                <w:szCs w:val="16"/>
+              </w:rPr>
+              <w:fldChar w:fldCharType="begin"/>
+            </w:r>
+            <w:r>
+              <w:rPr>
+                <w:rFonts w:ascii="Arial" w:hAnsi="Arial" w:cs="Arial"/>
+                <w:w w:val="115"/>
+                <w:sz w:val="16"/>
+                <w:szCs w:val="16"/>
+              </w:rPr>
+              <w:instrText xml:space="preserve"> MERGEFIELD  contactLabels3  \* MERGEFORMAT </w:instrText>
+            </w:r>
+            <w:r>
+              <w:rPr>
+                <w:rFonts w:ascii="Arial" w:hAnsi="Arial" w:cs="Arial"/>
+                <w:w w:val="115"/>
+                <w:sz w:val="16"/>
+                <w:szCs w:val="16"/>
+              </w:rPr>
+              <w:fldChar w:fldCharType="separate"/>
+            </w:r>
+            <w:r>
+              <w:rPr>
+                <w:rFonts w:ascii="Arial" w:hAnsi="Arial" w:cs="Arial"/>
+                <w:noProof/>
+                <w:w w:val="115"/>
+                <w:sz w:val="16"/>
+                <w:szCs w:val="16"/>
+              </w:rPr>
+              <w:t>«contactLabels3»</w:t>
+            </w:r>
+            <w:r>
+              <w:rPr>
+                <w:rFonts w:ascii="Arial" w:hAnsi="Arial" w:cs="Arial"/>
+                <w:w w:val="115"/>
+                <w:sz w:val="16"/>
+                <w:szCs w:val="16"/>
+              </w:rPr>
+              <w:fldChar w:fldCharType="end"/>
+            </w:r>
+          </w:p>
+        </w:tc>
+        <w:tc>
+          <w:tcPr>
+            <w:tcW w:w="3403" w:type="dxa"/>
+          </w:tcPr>
+          <w:p>
+            <w:pPr>
+              <w:pStyle w:val="TableParagraph"/>
+              <w:spacing w:before="38"/>
+              <w:ind w:left="191"/>
+              <w:rPr>
+                <w:rFonts w:ascii="Arial" w:hAnsi="Arial" w:cs="Arial"/>
+                <w:w w:val="115"/>
+                <w:sz w:val="16"/>
+                <w:szCs w:val="16"/>
+              </w:rPr>
+            </w:pPr>
+            <w:r>
+              <w:rPr>
+                <w:rFonts w:ascii="Arial" w:hAnsi="Arial" w:cs="Arial"/>
+                <w:w w:val="115"/>
+                <w:sz w:val="16"/>
+                <w:szCs w:val="16"/>
+              </w:rPr>
+              <w:fldChar w:fldCharType="begin"/>
+            </w:r>
+            <w:r>
+              <w:rPr>
+                <w:rFonts w:ascii="Arial" w:hAnsi="Arial" w:cs="Arial"/>
+                <w:w w:val="115"/>
+                <w:sz w:val="16"/>
+                <w:szCs w:val="16"/>
+              </w:rPr>
+              <w:instrText xml:space="preserve"> MERGEFIELD  contactInfo3  \* MERGEFORMAT </w:instrText>
+            </w:r>
+            <w:r>
+              <w:rPr>
+                <w:rFonts w:ascii="Arial" w:hAnsi="Arial" w:cs="Arial"/>
+                <w:w w:val="115"/>
+                <w:sz w:val="16"/>
+                <w:szCs w:val="16"/>
+              </w:rPr>
+              <w:fldChar w:fldCharType="separate"/>
+            </w:r>
+            <w:r>
+              <w:rPr>
+                <w:rFonts w:ascii="Arial" w:hAnsi="Arial" w:cs="Arial"/>
+                <w:noProof/>
+                <w:w w:val="115"/>
+                <w:sz w:val="16"/>
+                <w:szCs w:val="16"/>
+              </w:rPr>
+              <w:t>«contactInfo3»</w:t>
+            </w:r>
+            <w:r>
+              <w:rPr>
+                <w:rFonts w:ascii="Arial" w:hAnsi="Arial" w:cs="Arial"/>
+                <w:w w:val="115"/>
+                <w:sz w:val="16"/>
+                <w:szCs w:val="16"/>
+              </w:rPr>
+              <w:fldChar w:fldCharType="end"/>
+            </w:r>
           </w:p>
         </w:tc>
       </w:tr>
@@ -1484,6 +1651,7 @@
     <w:p>
       <w:pPr>
         <w:pStyle w:val="BodyText"/>
+        <w:jc w:val="center"/>
         <w:rPr>
           <w:rFonts w:ascii="Arial" w:hAnsi="Arial" w:cs="Arial"/>
           <w:sz w:val="16"/>
@@ -1940,8 +2108,6 @@
           <w:sz w:val="16"/>
         </w:rPr>
       </w:pPr>
-      <w:bookmarkStart w:id="0" w:name="_GoBack"/>
-      <w:bookmarkEnd w:id="0"/>
     </w:p>
     <w:p>
       <w:pPr>
@@ -2182,7 +2348,7 @@
               </wp:anchor>
             </w:drawing>
           </mc:Choice>
-          <mc:Fallback xmlns:a="http://schemas.openxmlformats.org/drawingml/2006/main" xmlns:a14="http://schemas.microsoft.com/office/drawing/2010/main">
+          <mc:Fallback xmlns:a14="http://schemas.microsoft.com/office/drawing/2010/main" xmlns:a="http://schemas.openxmlformats.org/drawingml/2006/main">
             <w:pict>
               <v:shape id="Freeform 28" style="position:absolute;margin-left:394pt;margin-top:16.7pt;width:164.2pt;height:.1pt;z-index:-251657216;visibility:visible;mso-wrap-style:square;mso-width-percent:0;mso-height-percent:0;mso-wrap-distance-left:0;mso-wrap-distance-top:0;mso-wrap-distance-right:0;mso-wrap-distance-bottom:0;mso-position-horizontal:absolute;mso-position-horizontal-relative:page;mso-position-vertical:absolute;mso-position-vertical-relative:text;mso-width-percent:0;mso-height-percent:0;mso-width-relative:page;mso-height-relative:page;v-text-anchor:top" coordsize="3284,1270" o:spid="_x0000_s1026" filled="f" strokeweight=".2825mm" path="m,l3283,e" o:gfxdata="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" w14:anchorId="128A568E">
                 <v:path arrowok="t" o:connecttype="custom" o:connectlocs="0,0;2084705,0" o:connectangles="0,0"/>
@@ -3580,6 +3746,171 @@
                 <w:szCs w:val="16"/>
               </w:rPr>
               <w:t>«contactInfo2»</w:t>
+            </w:r>
+            <w:r>
+              <w:rPr>
+                <w:rFonts w:ascii="Arial" w:hAnsi="Arial" w:cs="Arial"/>
+                <w:w w:val="115"/>
+                <w:sz w:val="16"/>
+                <w:szCs w:val="16"/>
+              </w:rPr>
+              <w:fldChar w:fldCharType="end"/>
+            </w:r>
+          </w:p>
+        </w:tc>
+      </w:tr>
+      <w:tr>
+        <w:trPr>
+          <w:trHeight w:val="26"/>
+        </w:trPr>
+        <w:tc>
+          <w:tcPr>
+            <w:tcW w:w="1701" w:type="dxa"/>
+          </w:tcPr>
+          <w:p>
+            <w:pPr>
+              <w:pStyle w:val="TableParagraph"/>
+              <w:spacing w:before="38"/>
+              <w:rPr>
+                <w:rFonts w:ascii="Arial" w:hAnsi="Arial" w:cs="Arial"/>
+                <w:sz w:val="16"/>
+                <w:szCs w:val="16"/>
+              </w:rPr>
+            </w:pPr>
+          </w:p>
+        </w:tc>
+        <w:tc>
+          <w:tcPr>
+            <w:tcW w:w="3969" w:type="dxa"/>
+          </w:tcPr>
+          <w:p>
+            <w:pPr>
+              <w:pStyle w:val="TableParagraph"/>
+              <w:spacing w:before="38"/>
+              <w:rPr>
+                <w:rFonts w:ascii="Arial" w:hAnsi="Arial" w:cs="Arial"/>
+                <w:sz w:val="16"/>
+                <w:szCs w:val="16"/>
+              </w:rPr>
+            </w:pPr>
+          </w:p>
+        </w:tc>
+        <w:tc>
+          <w:tcPr>
+            <w:tcW w:w="2551" w:type="dxa"/>
+          </w:tcPr>
+          <w:p>
+            <w:pPr>
+              <w:pStyle w:val="TableParagraph"/>
+              <w:spacing w:before="38"/>
+              <w:ind w:left="710"/>
+              <w:rPr>
+                <w:rFonts w:ascii="Arial" w:hAnsi="Arial" w:cs="Arial"/>
+                <w:w w:val="115"/>
+                <w:sz w:val="16"/>
+                <w:szCs w:val="16"/>
+              </w:rPr>
+            </w:pPr>
+            <w:r>
+              <w:rPr>
+                <w:rFonts w:ascii="Arial" w:hAnsi="Arial" w:cs="Arial"/>
+                <w:w w:val="115"/>
+                <w:sz w:val="16"/>
+                <w:szCs w:val="16"/>
+              </w:rPr>
+              <w:fldChar w:fldCharType="begin"/>
+            </w:r>
+            <w:r>
+              <w:rPr>
+                <w:rFonts w:ascii="Arial" w:hAnsi="Arial" w:cs="Arial"/>
+                <w:w w:val="115"/>
+                <w:sz w:val="16"/>
+                <w:szCs w:val="16"/>
+              </w:rPr>
+              <w:instrText xml:space="preserve"> MERGEFIELD  contactLabels3  \* MERGEFORMAT </w:instrText>
+            </w:r>
+            <w:r>
+              <w:rPr>
+                <w:rFonts w:ascii="Arial" w:hAnsi="Arial" w:cs="Arial"/>
+                <w:w w:val="115"/>
+                <w:sz w:val="16"/>
+                <w:szCs w:val="16"/>
+              </w:rPr>
+              <w:fldChar w:fldCharType="separate"/>
+            </w:r>
+            <w:r>
+              <w:rPr>
+                <w:rFonts w:ascii="Arial" w:hAnsi="Arial" w:cs="Arial"/>
+                <w:noProof/>
+                <w:w w:val="115"/>
+                <w:sz w:val="16"/>
+                <w:szCs w:val="16"/>
+              </w:rPr>
+              <w:t>«contactLabels3»</w:t>
+            </w:r>
+            <w:r>
+              <w:rPr>
+                <w:rFonts w:ascii="Arial" w:hAnsi="Arial" w:cs="Arial"/>
+                <w:w w:val="115"/>
+                <w:sz w:val="16"/>
+                <w:szCs w:val="16"/>
+              </w:rPr>
+              <w:fldChar w:fldCharType="end"/>
+            </w:r>
+          </w:p>
+        </w:tc>
+        <w:tc>
+          <w:tcPr>
+            <w:tcW w:w="3403" w:type="dxa"/>
+          </w:tcPr>
+          <w:p>
+            <w:pPr>
+              <w:pStyle w:val="TableParagraph"/>
+              <w:spacing w:before="38"/>
+              <w:ind w:left="191"/>
+              <w:rPr>
+                <w:rFonts w:ascii="Arial" w:hAnsi="Arial" w:cs="Arial"/>
+                <w:w w:val="115"/>
+                <w:sz w:val="16"/>
+                <w:szCs w:val="16"/>
+              </w:rPr>
+            </w:pPr>
+            <w:r>
+              <w:rPr>
+                <w:rFonts w:ascii="Arial" w:hAnsi="Arial" w:cs="Arial"/>
+                <w:w w:val="115"/>
+                <w:sz w:val="16"/>
+                <w:szCs w:val="16"/>
+              </w:rPr>
+              <w:fldChar w:fldCharType="begin"/>
+            </w:r>
+            <w:r>
+              <w:rPr>
+                <w:rFonts w:ascii="Arial" w:hAnsi="Arial" w:cs="Arial"/>
+                <w:w w:val="115"/>
+                <w:sz w:val="16"/>
+                <w:szCs w:val="16"/>
+              </w:rPr>
+              <w:instrText xml:space="preserve"> MERGEFIELD  contactInfo3  \* MERGEFORMAT </w:instrText>
+            </w:r>
+            <w:r>
+              <w:rPr>
+                <w:rFonts w:ascii="Arial" w:hAnsi="Arial" w:cs="Arial"/>
+                <w:w w:val="115"/>
+                <w:sz w:val="16"/>
+                <w:szCs w:val="16"/>
+              </w:rPr>
+              <w:fldChar w:fldCharType="separate"/>
+            </w:r>
+            <w:r>
+              <w:rPr>
+                <w:rFonts w:ascii="Arial" w:hAnsi="Arial" w:cs="Arial"/>
+                <w:noProof/>
+                <w:w w:val="115"/>
+                <w:sz w:val="16"/>
+                <w:szCs w:val="16"/>
+              </w:rPr>
+              <w:t>«contactInfo3»</w:t>
             </w:r>
             <w:r>
               <w:rPr>
@@ -3770,7 +4101,7 @@
               </wp:anchor>
             </w:drawing>
           </mc:Choice>
-          <mc:Fallback xmlns:a="http://schemas.openxmlformats.org/drawingml/2006/main" xmlns:a14="http://schemas.microsoft.com/office/drawing/2010/main">
+          <mc:Fallback xmlns:a14="http://schemas.microsoft.com/office/drawing/2010/main" xmlns:a="http://schemas.openxmlformats.org/drawingml/2006/main">
             <w:pict>
               <v:shape id="Freeform 27" style="position:absolute;margin-left:104.9pt;margin-top:15.3pt;width:163.4pt;height:.1pt;z-index:-251656192;visibility:visible;mso-wrap-style:square;mso-width-percent:0;mso-height-percent:0;mso-wrap-distance-left:0;mso-wrap-distance-top:0;mso-wrap-distance-right:0;mso-wrap-distance-bottom:0;mso-position-horizontal:absolute;mso-position-horizontal-relative:page;mso-position-vertical:absolute;mso-position-vertical-relative:text;mso-width-percent:0;mso-height-percent:0;mso-width-relative:page;mso-height-relative:page;v-text-anchor:top" coordsize="3268,1270" o:spid="_x0000_s1026" filled="f" strokeweight=".2825mm" path="m,l3267,e" o:gfxdata="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" w14:anchorId="63E3D20E">
                 <v:path arrowok="t" o:connecttype="custom" o:connectlocs="0,0;2074545,0" o:connectangles="0,0"/>
@@ -3881,7 +4212,7 @@
               </wp:anchor>
             </w:drawing>
           </mc:Choice>
-          <mc:Fallback xmlns:a="http://schemas.openxmlformats.org/drawingml/2006/main" xmlns:a14="http://schemas.microsoft.com/office/drawing/2010/main">
+          <mc:Fallback xmlns:a14="http://schemas.microsoft.com/office/drawing/2010/main" xmlns:a="http://schemas.openxmlformats.org/drawingml/2006/main">
             <w:pict>
               <v:shape id="Freeform 26" style="position:absolute;margin-left:394pt;margin-top:15.3pt;width:164.2pt;height:.1pt;z-index:-251655168;visibility:visible;mso-wrap-style:square;mso-width-percent:0;mso-height-percent:0;mso-wrap-distance-left:0;mso-wrap-distance-top:0;mso-wrap-distance-right:0;mso-wrap-distance-bottom:0;mso-position-horizontal:absolute;mso-position-horizontal-relative:page;mso-position-vertical:absolute;mso-position-vertical-relative:text;mso-width-percent:0;mso-height-percent:0;mso-width-relative:page;mso-height-relative:page;v-text-anchor:top" coordsize="3284,1270" o:spid="_x0000_s1026" filled="f" strokeweight=".2825mm" path="m,l3283,e" o:gfxdata="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" w14:anchorId="03EF7484">
                 <v:path arrowok="t" o:connecttype="custom" o:connectlocs="0,0;2084705,0" o:connectangles="0,0"/>
@@ -3952,7 +4283,7 @@
 </file>
 
 <file path=word/endnotes.xml><?xml version="1.0" encoding="utf-8"?>
-<w:endnotes xmlns:wpc="http://schemas.microsoft.com/office/word/2010/wordprocessingCanvas" xmlns:cx="http://schemas.microsoft.com/office/drawing/2014/chartex" xmlns:cx1="http://schemas.microsoft.com/office/drawing/2015/9/8/chartex" xmlns:cx2="http://schemas.microsoft.com/office/drawing/2015/10/21/chartex" xmlns:cx3="http://schemas.microsoft.com/office/drawing/2016/5/9/chartex" xmlns:cx4="http://schemas.microsoft.com/office/drawing/2016/5/10/chartex" xmlns:cx5="http://schemas.microsoft.com/office/drawing/2016/5/11/chartex" xmlns:cx6="http://schemas.microsoft.com/office/drawing/2016/5/12/chartex" xmlns:cx7="http://schemas.microsoft.com/office/drawing/2016/5/13/chartex" xmlns:cx8="http://schemas.microsoft.com/office/drawing/2016/5/14/chartex" xmlns:mc="http://schemas.openxmlformats.org/markup-compatibility/2006" xmlns:aink="http://schemas.microsoft.com/office/drawing/2016/ink" xmlns:am3d="http://schemas.microsoft.com/office/drawing/2017/model3d" xmlns:o="urn:schemas-microsoft-com:office:office" xmlns:r="http://schemas.openxmlformats.org/officeDocument/2006/relationships" xmlns:m="http://schemas.openxmlformats.org/officeDocument/2006/math" xmlns:v="urn:schemas-microsoft-com:vml" xmlns:wp14="http://schemas.microsoft.com/office/word/2010/wordprocessingDrawing" xmlns:wp="http://schemas.openxmlformats.org/drawingml/2006/wordprocessingDrawing" xmlns:w10="urn:schemas-microsoft-com:office:word" xmlns:w="http://schemas.openxmlformats.org/wordprocessingml/2006/main" xmlns:w14="http://schemas.microsoft.com/office/word/2010/wordml" xmlns:w15="http://schemas.microsoft.com/office/word/2012/wordml" xmlns:w16cid="http://schemas.microsoft.com/office/word/2016/wordml/cid" xmlns:w16se="http://schemas.microsoft.com/office/word/2015/wordml/symex" xmlns:wpg="http://schemas.microsoft.com/office/word/2010/wordprocessingGroup" xmlns:wpi="http://schemas.microsoft.com/office/word/2010/wordprocessingInk" xmlns:wne="http://schemas.microsoft.com/office/word/2006/wordml" xmlns:wps="http://schemas.microsoft.com/office/word/2010/wordprocessingShape" mc:Ignorable="w14 w15 w16se w16cid wp14">
+<w:endnotes xmlns:wpc="http://schemas.microsoft.com/office/word/2010/wordprocessingCanvas" xmlns:cx="http://schemas.microsoft.com/office/drawing/2014/chartex" xmlns:cx1="http://schemas.microsoft.com/office/drawing/2015/9/8/chartex" xmlns:cx2="http://schemas.microsoft.com/office/drawing/2015/10/21/chartex" xmlns:cx3="http://schemas.microsoft.com/office/drawing/2016/5/9/chartex" xmlns:cx4="http://schemas.microsoft.com/office/drawing/2016/5/10/chartex" xmlns:cx5="http://schemas.microsoft.com/office/drawing/2016/5/11/chartex" xmlns:cx6="http://schemas.microsoft.com/office/drawing/2016/5/12/chartex" xmlns:cx7="http://schemas.microsoft.com/office/drawing/2016/5/13/chartex" xmlns:cx8="http://schemas.microsoft.com/office/drawing/2016/5/14/chartex" xmlns:mc="http://schemas.openxmlformats.org/markup-compatibility/2006" xmlns:aink="http://schemas.microsoft.com/office/drawing/2016/ink" xmlns:am3d="http://schemas.microsoft.com/office/drawing/2017/model3d" xmlns:o="urn:schemas-microsoft-com:office:office" xmlns:r="http://schemas.openxmlformats.org/officeDocument/2006/relationships" xmlns:m="http://schemas.openxmlformats.org/officeDocument/2006/math" xmlns:v="urn:schemas-microsoft-com:vml" xmlns:wp14="http://schemas.microsoft.com/office/word/2010/wordprocessingDrawing" xmlns:wp="http://schemas.openxmlformats.org/drawingml/2006/wordprocessingDrawing" xmlns:w10="urn:schemas-microsoft-com:office:word" xmlns:w="http://schemas.openxmlformats.org/wordprocessingml/2006/main" xmlns:w14="http://schemas.microsoft.com/office/word/2010/wordml" xmlns:w15="http://schemas.microsoft.com/office/word/2012/wordml" xmlns:w16cex="http://schemas.microsoft.com/office/word/2018/wordml/cex" xmlns:w16cid="http://schemas.microsoft.com/office/word/2016/wordml/cid" xmlns:w16="http://schemas.microsoft.com/office/word/2018/wordml" xmlns:w16se="http://schemas.microsoft.com/office/word/2015/wordml/symex" xmlns:wpg="http://schemas.microsoft.com/office/word/2010/wordprocessingGroup" xmlns:wpi="http://schemas.microsoft.com/office/word/2010/wordprocessingInk" xmlns:wne="http://schemas.microsoft.com/office/word/2006/wordml" xmlns:wps="http://schemas.microsoft.com/office/word/2010/wordprocessingShape" mc:Ignorable="w14 w15 w16se w16cid w16 w16cex wp14">
   <w:endnote w:type="separator" w:id="-1">
     <w:p>
       <w:r>
@@ -3971,7 +4302,7 @@
 </file>
 
 <file path=word/footnotes.xml><?xml version="1.0" encoding="utf-8"?>
-<w:footnotes xmlns:wpc="http://schemas.microsoft.com/office/word/2010/wordprocessingCanvas" xmlns:cx="http://schemas.microsoft.com/office/drawing/2014/chartex" xmlns:cx1="http://schemas.microsoft.com/office/drawing/2015/9/8/chartex" xmlns:cx2="http://schemas.microsoft.com/office/drawing/2015/10/21/chartex" xmlns:cx3="http://schemas.microsoft.com/office/drawing/2016/5/9/chartex" xmlns:cx4="http://schemas.microsoft.com/office/drawing/2016/5/10/chartex" xmlns:cx5="http://schemas.microsoft.com/office/drawing/2016/5/11/chartex" xmlns:cx6="http://schemas.microsoft.com/office/drawing/2016/5/12/chartex" xmlns:cx7="http://schemas.microsoft.com/office/drawing/2016/5/13/chartex" xmlns:cx8="http://schemas.microsoft.com/office/drawing/2016/5/14/chartex" xmlns:mc="http://schemas.openxmlformats.org/markup-compatibility/2006" xmlns:aink="http://schemas.microsoft.com/office/drawing/2016/ink" xmlns:am3d="http://schemas.microsoft.com/office/drawing/2017/model3d" xmlns:o="urn:schemas-microsoft-com:office:office" xmlns:r="http://schemas.openxmlformats.org/officeDocument/2006/relationships" xmlns:m="http://schemas.openxmlformats.org/officeDocument/2006/math" xmlns:v="urn:schemas-microsoft-com:vml" xmlns:wp14="http://schemas.microsoft.com/office/word/2010/wordprocessingDrawing" xmlns:wp="http://schemas.openxmlformats.org/drawingml/2006/wordprocessingDrawing" xmlns:w10="urn:schemas-microsoft-com:office:word" xmlns:w="http://schemas.openxmlformats.org/wordprocessingml/2006/main" xmlns:w14="http://schemas.microsoft.com/office/word/2010/wordml" xmlns:w15="http://schemas.microsoft.com/office/word/2012/wordml" xmlns:w16cid="http://schemas.microsoft.com/office/word/2016/wordml/cid" xmlns:w16se="http://schemas.microsoft.com/office/word/2015/wordml/symex" xmlns:wpg="http://schemas.microsoft.com/office/word/2010/wordprocessingGroup" xmlns:wpi="http://schemas.microsoft.com/office/word/2010/wordprocessingInk" xmlns:wne="http://schemas.microsoft.com/office/word/2006/wordml" xmlns:wps="http://schemas.microsoft.com/office/word/2010/wordprocessingShape" mc:Ignorable="w14 w15 w16se w16cid wp14">
+<w:footnotes xmlns:wpc="http://schemas.microsoft.com/office/word/2010/wordprocessingCanvas" xmlns:cx="http://schemas.microsoft.com/office/drawing/2014/chartex" xmlns:cx1="http://schemas.microsoft.com/office/drawing/2015/9/8/chartex" xmlns:cx2="http://schemas.microsoft.com/office/drawing/2015/10/21/chartex" xmlns:cx3="http://schemas.microsoft.com/office/drawing/2016/5/9/chartex" xmlns:cx4="http://schemas.microsoft.com/office/drawing/2016/5/10/chartex" xmlns:cx5="http://schemas.microsoft.com/office/drawing/2016/5/11/chartex" xmlns:cx6="http://schemas.microsoft.com/office/drawing/2016/5/12/chartex" xmlns:cx7="http://schemas.microsoft.com/office/drawing/2016/5/13/chartex" xmlns:cx8="http://schemas.microsoft.com/office/drawing/2016/5/14/chartex" xmlns:mc="http://schemas.openxmlformats.org/markup-compatibility/2006" xmlns:aink="http://schemas.microsoft.com/office/drawing/2016/ink" xmlns:am3d="http://schemas.microsoft.com/office/drawing/2017/model3d" xmlns:o="urn:schemas-microsoft-com:office:office" xmlns:r="http://schemas.openxmlformats.org/officeDocument/2006/relationships" xmlns:m="http://schemas.openxmlformats.org/officeDocument/2006/math" xmlns:v="urn:schemas-microsoft-com:vml" xmlns:wp14="http://schemas.microsoft.com/office/word/2010/wordprocessingDrawing" xmlns:wp="http://schemas.openxmlformats.org/drawingml/2006/wordprocessingDrawing" xmlns:w10="urn:schemas-microsoft-com:office:word" xmlns:w="http://schemas.openxmlformats.org/wordprocessingml/2006/main" xmlns:w14="http://schemas.microsoft.com/office/word/2010/wordml" xmlns:w15="http://schemas.microsoft.com/office/word/2012/wordml" xmlns:w16cex="http://schemas.microsoft.com/office/word/2018/wordml/cex" xmlns:w16cid="http://schemas.microsoft.com/office/word/2016/wordml/cid" xmlns:w16="http://schemas.microsoft.com/office/word/2018/wordml" xmlns:w16se="http://schemas.microsoft.com/office/word/2015/wordml/symex" xmlns:wpg="http://schemas.microsoft.com/office/word/2010/wordprocessingGroup" xmlns:wpi="http://schemas.microsoft.com/office/word/2010/wordprocessingInk" xmlns:wne="http://schemas.microsoft.com/office/word/2006/wordml" xmlns:wps="http://schemas.microsoft.com/office/word/2010/wordprocessingShape" mc:Ignorable="w14 w15 w16se w16cid w16 w16cex wp14">
   <w:footnote w:type="separator" w:id="-1">
     <w:p>
       <w:r>
@@ -3990,7 +4321,7 @@
 </file>
 
 <file path=word/header1.xml><?xml version="1.0" encoding="utf-8"?>
-<w:hdr xmlns:wpc="http://schemas.microsoft.com/office/word/2010/wordprocessingCanvas" xmlns:cx="http://schemas.microsoft.com/office/drawing/2014/chartex" xmlns:cx1="http://schemas.microsoft.com/office/drawing/2015/9/8/chartex" xmlns:cx2="http://schemas.microsoft.com/office/drawing/2015/10/21/chartex" xmlns:cx3="http://schemas.microsoft.com/office/drawing/2016/5/9/chartex" xmlns:cx4="http://schemas.microsoft.com/office/drawing/2016/5/10/chartex" xmlns:cx5="http://schemas.microsoft.com/office/drawing/2016/5/11/chartex" xmlns:cx6="http://schemas.microsoft.com/office/drawing/2016/5/12/chartex" xmlns:cx7="http://schemas.microsoft.com/office/drawing/2016/5/13/chartex" xmlns:cx8="http://schemas.microsoft.com/office/drawing/2016/5/14/chartex" xmlns:mc="http://schemas.openxmlformats.org/markup-compatibility/2006" xmlns:aink="http://schemas.microsoft.com/office/drawing/2016/ink" xmlns:am3d="http://schemas.microsoft.com/office/drawing/2017/model3d" xmlns:o="urn:schemas-microsoft-com:office:office" xmlns:r="http://schemas.openxmlformats.org/officeDocument/2006/relationships" xmlns:m="http://schemas.openxmlformats.org/officeDocument/2006/math" xmlns:v="urn:schemas-microsoft-com:vml" xmlns:wp14="http://schemas.microsoft.com/office/word/2010/wordprocessingDrawing" xmlns:wp="http://schemas.openxmlformats.org/drawingml/2006/wordprocessingDrawing" xmlns:w10="urn:schemas-microsoft-com:office:word" xmlns:w="http://schemas.openxmlformats.org/wordprocessingml/2006/main" xmlns:w14="http://schemas.microsoft.com/office/word/2010/wordml" xmlns:w15="http://schemas.microsoft.com/office/word/2012/wordml" xmlns:w16cid="http://schemas.microsoft.com/office/word/2016/wordml/cid" xmlns:w16se="http://schemas.microsoft.com/office/word/2015/wordml/symex" xmlns:wpg="http://schemas.microsoft.com/office/word/2010/wordprocessingGroup" xmlns:wpi="http://schemas.microsoft.com/office/word/2010/wordprocessingInk" xmlns:wne="http://schemas.microsoft.com/office/word/2006/wordml" xmlns:wps="http://schemas.microsoft.com/office/word/2010/wordprocessingShape" mc:Ignorable="w14 w15 w16se w16cid wp14">
+<w:hdr xmlns:wpc="http://schemas.microsoft.com/office/word/2010/wordprocessingCanvas" xmlns:cx="http://schemas.microsoft.com/office/drawing/2014/chartex" xmlns:cx1="http://schemas.microsoft.com/office/drawing/2015/9/8/chartex" xmlns:cx2="http://schemas.microsoft.com/office/drawing/2015/10/21/chartex" xmlns:cx3="http://schemas.microsoft.com/office/drawing/2016/5/9/chartex" xmlns:cx4="http://schemas.microsoft.com/office/drawing/2016/5/10/chartex" xmlns:cx5="http://schemas.microsoft.com/office/drawing/2016/5/11/chartex" xmlns:cx6="http://schemas.microsoft.com/office/drawing/2016/5/12/chartex" xmlns:cx7="http://schemas.microsoft.com/office/drawing/2016/5/13/chartex" xmlns:cx8="http://schemas.microsoft.com/office/drawing/2016/5/14/chartex" xmlns:mc="http://schemas.openxmlformats.org/markup-compatibility/2006" xmlns:aink="http://schemas.microsoft.com/office/drawing/2016/ink" xmlns:am3d="http://schemas.microsoft.com/office/drawing/2017/model3d" xmlns:o="urn:schemas-microsoft-com:office:office" xmlns:r="http://schemas.openxmlformats.org/officeDocument/2006/relationships" xmlns:m="http://schemas.openxmlformats.org/officeDocument/2006/math" xmlns:v="urn:schemas-microsoft-com:vml" xmlns:wp14="http://schemas.microsoft.com/office/word/2010/wordprocessingDrawing" xmlns:wp="http://schemas.openxmlformats.org/drawingml/2006/wordprocessingDrawing" xmlns:w10="urn:schemas-microsoft-com:office:word" xmlns:w="http://schemas.openxmlformats.org/wordprocessingml/2006/main" xmlns:w14="http://schemas.microsoft.com/office/word/2010/wordml" xmlns:w15="http://schemas.microsoft.com/office/word/2012/wordml" xmlns:w16cex="http://schemas.microsoft.com/office/word/2018/wordml/cex" xmlns:w16cid="http://schemas.microsoft.com/office/word/2016/wordml/cid" xmlns:w16="http://schemas.microsoft.com/office/word/2018/wordml" xmlns:w16se="http://schemas.microsoft.com/office/word/2015/wordml/symex" xmlns:wpg="http://schemas.microsoft.com/office/word/2010/wordprocessingGroup" xmlns:wpi="http://schemas.microsoft.com/office/word/2010/wordprocessingInk" xmlns:wne="http://schemas.microsoft.com/office/word/2006/wordml" xmlns:wps="http://schemas.microsoft.com/office/word/2010/wordprocessingShape" mc:Ignorable="w14 w15 w16se w16cid w16 w16cex wp14">
   <w:p>
     <w:r>
       <w:rPr>
@@ -4971,7 +5302,7 @@
 </file>
 
 <file path=word/numbering.xml><?xml version="1.0" encoding="utf-8"?>
-<w:numbering xmlns:wpc="http://schemas.microsoft.com/office/word/2010/wordprocessingCanvas" xmlns:cx="http://schemas.microsoft.com/office/drawing/2014/chartex" xmlns:cx1="http://schemas.microsoft.com/office/drawing/2015/9/8/chartex" xmlns:cx2="http://schemas.microsoft.com/office/drawing/2015/10/21/chartex" xmlns:cx3="http://schemas.microsoft.com/office/drawing/2016/5/9/chartex" xmlns:cx4="http://schemas.microsoft.com/office/drawing/2016/5/10/chartex" xmlns:cx5="http://schemas.microsoft.com/office/drawing/2016/5/11/chartex" xmlns:cx6="http://schemas.microsoft.com/office/drawing/2016/5/12/chartex" xmlns:cx7="http://schemas.microsoft.com/office/drawing/2016/5/13/chartex" xmlns:cx8="http://schemas.microsoft.com/office/drawing/2016/5/14/chartex" xmlns:mc="http://schemas.openxmlformats.org/markup-compatibility/2006" xmlns:aink="http://schemas.microsoft.com/office/drawing/2016/ink" xmlns:am3d="http://schemas.microsoft.com/office/drawing/2017/model3d" xmlns:o="urn:schemas-microsoft-com:office:office" xmlns:r="http://schemas.openxmlformats.org/officeDocument/2006/relationships" xmlns:m="http://schemas.openxmlformats.org/officeDocument/2006/math" xmlns:v="urn:schemas-microsoft-com:vml" xmlns:wp14="http://schemas.microsoft.com/office/word/2010/wordprocessingDrawing" xmlns:wp="http://schemas.openxmlformats.org/drawingml/2006/wordprocessingDrawing" xmlns:w10="urn:schemas-microsoft-com:office:word" xmlns:w="http://schemas.openxmlformats.org/wordprocessingml/2006/main" xmlns:w14="http://schemas.microsoft.com/office/word/2010/wordml" xmlns:w15="http://schemas.microsoft.com/office/word/2012/wordml" xmlns:w16cid="http://schemas.microsoft.com/office/word/2016/wordml/cid" xmlns:w16se="http://schemas.microsoft.com/office/word/2015/wordml/symex" xmlns:wpg="http://schemas.microsoft.com/office/word/2010/wordprocessingGroup" xmlns:wpi="http://schemas.microsoft.com/office/word/2010/wordprocessingInk" xmlns:wne="http://schemas.microsoft.com/office/word/2006/wordml" xmlns:wps="http://schemas.microsoft.com/office/word/2010/wordprocessingShape" mc:Ignorable="w14 w15 w16se w16cid wp14">
+<w:numbering xmlns:wpc="http://schemas.microsoft.com/office/word/2010/wordprocessingCanvas" xmlns:cx="http://schemas.microsoft.com/office/drawing/2014/chartex" xmlns:cx1="http://schemas.microsoft.com/office/drawing/2015/9/8/chartex" xmlns:cx2="http://schemas.microsoft.com/office/drawing/2015/10/21/chartex" xmlns:cx3="http://schemas.microsoft.com/office/drawing/2016/5/9/chartex" xmlns:cx4="http://schemas.microsoft.com/office/drawing/2016/5/10/chartex" xmlns:cx5="http://schemas.microsoft.com/office/drawing/2016/5/11/chartex" xmlns:cx6="http://schemas.microsoft.com/office/drawing/2016/5/12/chartex" xmlns:cx7="http://schemas.microsoft.com/office/drawing/2016/5/13/chartex" xmlns:cx8="http://schemas.microsoft.com/office/drawing/2016/5/14/chartex" xmlns:mc="http://schemas.openxmlformats.org/markup-compatibility/2006" xmlns:aink="http://schemas.microsoft.com/office/drawing/2016/ink" xmlns:am3d="http://schemas.microsoft.com/office/drawing/2017/model3d" xmlns:o="urn:schemas-microsoft-com:office:office" xmlns:r="http://schemas.openxmlformats.org/officeDocument/2006/relationships" xmlns:m="http://schemas.openxmlformats.org/officeDocument/2006/math" xmlns:v="urn:schemas-microsoft-com:vml" xmlns:wp14="http://schemas.microsoft.com/office/word/2010/wordprocessingDrawing" xmlns:wp="http://schemas.openxmlformats.org/drawingml/2006/wordprocessingDrawing" xmlns:w10="urn:schemas-microsoft-com:office:word" xmlns:w="http://schemas.openxmlformats.org/wordprocessingml/2006/main" xmlns:w14="http://schemas.microsoft.com/office/word/2010/wordml" xmlns:w15="http://schemas.microsoft.com/office/word/2012/wordml" xmlns:w16cex="http://schemas.microsoft.com/office/word/2018/wordml/cex" xmlns:w16cid="http://schemas.microsoft.com/office/word/2016/wordml/cid" xmlns:w16="http://schemas.microsoft.com/office/word/2018/wordml" xmlns:w16se="http://schemas.microsoft.com/office/word/2015/wordml/symex" xmlns:wpg="http://schemas.microsoft.com/office/word/2010/wordprocessingGroup" xmlns:wpi="http://schemas.microsoft.com/office/word/2010/wordprocessingInk" xmlns:wne="http://schemas.microsoft.com/office/word/2006/wordml" xmlns:wps="http://schemas.microsoft.com/office/word/2010/wordprocessingShape" mc:Ignorable="w14 w15 w16se w16cid w16 w16cex wp14">
   <w:abstractNum w:abstractNumId="0" w15:restartNumberingAfterBreak="0">
     <w:nsid w:val="03AE56C2"/>
     <w:multiLevelType w:val="hybridMultilevel"/>
@@ -5823,7 +6154,7 @@
 </file>
 
 <file path=word/styles.xml><?xml version="1.0" encoding="utf-8"?>
-<w:styles xmlns:mc="http://schemas.openxmlformats.org/markup-compatibility/2006" xmlns:r="http://schemas.openxmlformats.org/officeDocument/2006/relationships" xmlns:w="http://schemas.openxmlformats.org/wordprocessingml/2006/main" xmlns:w14="http://schemas.microsoft.com/office/word/2010/wordml" xmlns:w15="http://schemas.microsoft.com/office/word/2012/wordml" xmlns:w16cid="http://schemas.microsoft.com/office/word/2016/wordml/cid" xmlns:w16se="http://schemas.microsoft.com/office/word/2015/wordml/symex" mc:Ignorable="w14 w15 w16se w16cid">
+<w:styles xmlns:mc="http://schemas.openxmlformats.org/markup-compatibility/2006" xmlns:r="http://schemas.openxmlformats.org/officeDocument/2006/relationships" xmlns:w="http://schemas.openxmlformats.org/wordprocessingml/2006/main" xmlns:w14="http://schemas.microsoft.com/office/word/2010/wordml" xmlns:w15="http://schemas.microsoft.com/office/word/2012/wordml" xmlns:w16cex="http://schemas.microsoft.com/office/word/2018/wordml/cex" xmlns:w16cid="http://schemas.microsoft.com/office/word/2016/wordml/cid" xmlns:w16="http://schemas.microsoft.com/office/word/2018/wordml" xmlns:w16se="http://schemas.microsoft.com/office/word/2015/wordml/symex" mc:Ignorable="w14 w15 w16se w16cid w16 w16cex">
   <w:docDefaults>
     <w:rPrDefault>
       <w:rPr>

</xml_diff>

<commit_message>
HETS-1359: updated ministry name for reports template and related data
</commit_message>
<xml_diff>
--- a/Server/HetsReport/Templates/OwnerVerification-Template.docx
+++ b/Server/HetsReport/Templates/OwnerVerification-Template.docx
@@ -1,6 +1,6 @@
 
 <file path=word/document.xml><?xml version="1.0" encoding="utf-8"?>
-<w:document xmlns:wpc="http://schemas.microsoft.com/office/word/2010/wordprocessingCanvas" xmlns:cx="http://schemas.microsoft.com/office/drawing/2014/chartex" xmlns:cx1="http://schemas.microsoft.com/office/drawing/2015/9/8/chartex" xmlns:cx2="http://schemas.microsoft.com/office/drawing/2015/10/21/chartex" xmlns:cx3="http://schemas.microsoft.com/office/drawing/2016/5/9/chartex" xmlns:cx4="http://schemas.microsoft.com/office/drawing/2016/5/10/chartex" xmlns:cx5="http://schemas.microsoft.com/office/drawing/2016/5/11/chartex" xmlns:cx6="http://schemas.microsoft.com/office/drawing/2016/5/12/chartex" xmlns:cx7="http://schemas.microsoft.com/office/drawing/2016/5/13/chartex" xmlns:cx8="http://schemas.microsoft.com/office/drawing/2016/5/14/chartex" xmlns:mc="http://schemas.openxmlformats.org/markup-compatibility/2006" xmlns:aink="http://schemas.microsoft.com/office/drawing/2016/ink" xmlns:am3d="http://schemas.microsoft.com/office/drawing/2017/model3d" xmlns:o="urn:schemas-microsoft-com:office:office" xmlns:r="http://schemas.openxmlformats.org/officeDocument/2006/relationships" xmlns:m="http://schemas.openxmlformats.org/officeDocument/2006/math" xmlns:v="urn:schemas-microsoft-com:vml" xmlns:wp14="http://schemas.microsoft.com/office/word/2010/wordprocessingDrawing" xmlns:wp="http://schemas.openxmlformats.org/drawingml/2006/wordprocessingDrawing" xmlns:w10="urn:schemas-microsoft-com:office:word" xmlns:w="http://schemas.openxmlformats.org/wordprocessingml/2006/main" xmlns:w14="http://schemas.microsoft.com/office/word/2010/wordml" xmlns:w15="http://schemas.microsoft.com/office/word/2012/wordml" xmlns:w16cex="http://schemas.microsoft.com/office/word/2018/wordml/cex" xmlns:w16cid="http://schemas.microsoft.com/office/word/2016/wordml/cid" xmlns:w16="http://schemas.microsoft.com/office/word/2018/wordml" xmlns:w16se="http://schemas.microsoft.com/office/word/2015/wordml/symex" xmlns:wpg="http://schemas.microsoft.com/office/word/2010/wordprocessingGroup" xmlns:wpi="http://schemas.microsoft.com/office/word/2010/wordprocessingInk" xmlns:wne="http://schemas.microsoft.com/office/word/2006/wordml" xmlns:wps="http://schemas.microsoft.com/office/word/2010/wordprocessingShape" mc:Ignorable="w14 w15 w16se w16cid w16 w16cex wp14">
+<w:document xmlns:wpc="http://schemas.microsoft.com/office/word/2010/wordprocessingCanvas" xmlns:cx="http://schemas.microsoft.com/office/drawing/2014/chartex" xmlns:cx1="http://schemas.microsoft.com/office/drawing/2015/9/8/chartex" xmlns:cx2="http://schemas.microsoft.com/office/drawing/2015/10/21/chartex" xmlns:cx3="http://schemas.microsoft.com/office/drawing/2016/5/9/chartex" xmlns:cx4="http://schemas.microsoft.com/office/drawing/2016/5/10/chartex" xmlns:cx5="http://schemas.microsoft.com/office/drawing/2016/5/11/chartex" xmlns:cx6="http://schemas.microsoft.com/office/drawing/2016/5/12/chartex" xmlns:cx7="http://schemas.microsoft.com/office/drawing/2016/5/13/chartex" xmlns:cx8="http://schemas.microsoft.com/office/drawing/2016/5/14/chartex" xmlns:mc="http://schemas.openxmlformats.org/markup-compatibility/2006" xmlns:aink="http://schemas.microsoft.com/office/drawing/2016/ink" xmlns:am3d="http://schemas.microsoft.com/office/drawing/2017/model3d" xmlns:o="urn:schemas-microsoft-com:office:office" xmlns:oel="http://schemas.microsoft.com/office/2019/extlst" xmlns:r="http://schemas.openxmlformats.org/officeDocument/2006/relationships" xmlns:m="http://schemas.openxmlformats.org/officeDocument/2006/math" xmlns:v="urn:schemas-microsoft-com:vml" xmlns:wp14="http://schemas.microsoft.com/office/word/2010/wordprocessingDrawing" xmlns:wp="http://schemas.openxmlformats.org/drawingml/2006/wordprocessingDrawing" xmlns:w10="urn:schemas-microsoft-com:office:word" xmlns:w="http://schemas.openxmlformats.org/wordprocessingml/2006/main" xmlns:w14="http://schemas.microsoft.com/office/word/2010/wordml" xmlns:w15="http://schemas.microsoft.com/office/word/2012/wordml" xmlns:w16cex="http://schemas.microsoft.com/office/word/2018/wordml/cex" xmlns:w16cid="http://schemas.microsoft.com/office/word/2016/wordml/cid" xmlns:w16="http://schemas.microsoft.com/office/word/2018/wordml" xmlns:w16du="http://schemas.microsoft.com/office/word/2023/wordml/word16du" xmlns:w16sdtdh="http://schemas.microsoft.com/office/word/2020/wordml/sdtdatahash" xmlns:w16sdtfl="http://schemas.microsoft.com/office/word/2024/wordml/sdtformatlock" xmlns:w16se="http://schemas.microsoft.com/office/word/2015/wordml/symex" xmlns:wpg="http://schemas.microsoft.com/office/word/2010/wordprocessingGroup" xmlns:wpi="http://schemas.microsoft.com/office/word/2010/wordprocessingInk" xmlns:wne="http://schemas.microsoft.com/office/word/2006/wordml" xmlns:wps="http://schemas.microsoft.com/office/word/2010/wordprocessingShape" mc:Ignorable="w14 w15 w16se w16cid w16 w16cex w16sdtdh w16sdtfl w16du wp14">
   <w:body>
     <w:p>
       <w:pPr>
@@ -106,7 +106,7 @@
                 <v:stroke joinstyle="miter"/>
                 <v:path gradientshapeok="t" o:connecttype="rect"/>
               </v:shapetype>
-              <v:shape id="Text Box 39" o:spid="_x0000_s1026" type="#_x0000_t202" style="position:absolute;margin-left:282.65pt;margin-top:70.2pt;width:309pt;height:15.6pt;z-index:251662336;visibility:visible;mso-wrap-style:square;mso-width-percent:0;mso-height-percent:0;mso-wrap-distance-left:9pt;mso-wrap-distance-top:0;mso-wrap-distance-right:9pt;mso-wrap-distance-bottom:0;mso-position-horizontal:absolute;mso-position-horizontal-relative:text;mso-position-vertical:absolute;mso-position-vertical-relative:page;mso-width-percent:0;mso-height-percent:0;mso-width-relative:margin;mso-height-relative:margin;v-text-anchor:top" o:gfxdata="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" fillcolor="white [3201]" stroked="f" strokeweight=".5pt">
+              <v:shape id="Text Box 39" o:spid="_x0000_s1026" type="#_x0000_t202" style="position:absolute;margin-left:282.65pt;margin-top:70.2pt;width:309pt;height:15.6pt;z-index:251662336;visibility:visible;mso-wrap-style:square;mso-width-percent:0;mso-height-percent:0;mso-wrap-distance-left:9pt;mso-wrap-distance-top:0;mso-wrap-distance-right:9pt;mso-wrap-distance-bottom:0;mso-position-horizontal:absolute;mso-position-horizontal-relative:text;mso-position-vertical:absolute;mso-position-vertical-relative:page;mso-width-percent:0;mso-height-percent:0;mso-width-relative:margin;mso-height-relative:margin;v-text-anchor:top" o:gfxdata="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" fillcolor="white [3201]" stroked="f" strokeweight=".5pt">
                 <v:textbox inset=",,0">
                   <w:txbxContent>
                     <w:p>
@@ -2348,7 +2348,7 @@
               </wp:anchor>
             </w:drawing>
           </mc:Choice>
-          <mc:Fallback xmlns:a14="http://schemas.microsoft.com/office/drawing/2010/main" xmlns:a="http://schemas.openxmlformats.org/drawingml/2006/main">
+          <mc:Fallback xmlns:a="http://schemas.openxmlformats.org/drawingml/2006/main" xmlns:a14="http://schemas.microsoft.com/office/drawing/2010/main">
             <w:pict>
               <v:shape id="Freeform 28" style="position:absolute;margin-left:394pt;margin-top:16.7pt;width:164.2pt;height:.1pt;z-index:-251657216;visibility:visible;mso-wrap-style:square;mso-width-percent:0;mso-height-percent:0;mso-wrap-distance-left:0;mso-wrap-distance-top:0;mso-wrap-distance-right:0;mso-wrap-distance-bottom:0;mso-position-horizontal:absolute;mso-position-horizontal-relative:page;mso-position-vertical:absolute;mso-position-vertical-relative:text;mso-width-percent:0;mso-height-percent:0;mso-width-relative:page;mso-height-relative:page;v-text-anchor:top" coordsize="3284,1270" o:spid="_x0000_s1026" filled="f" strokeweight=".2825mm" path="m,l3283,e" o:gfxdata="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" w14:anchorId="128A568E">
                 <v:path arrowok="t" o:connecttype="custom" o:connectlocs="0,0;2084705,0" o:connectangles="0,0"/>
@@ -4101,7 +4101,7 @@
               </wp:anchor>
             </w:drawing>
           </mc:Choice>
-          <mc:Fallback xmlns:a14="http://schemas.microsoft.com/office/drawing/2010/main" xmlns:a="http://schemas.openxmlformats.org/drawingml/2006/main">
+          <mc:Fallback xmlns:a="http://schemas.openxmlformats.org/drawingml/2006/main" xmlns:a14="http://schemas.microsoft.com/office/drawing/2010/main">
             <w:pict>
               <v:shape id="Freeform 27" style="position:absolute;margin-left:104.9pt;margin-top:15.3pt;width:163.4pt;height:.1pt;z-index:-251656192;visibility:visible;mso-wrap-style:square;mso-width-percent:0;mso-height-percent:0;mso-wrap-distance-left:0;mso-wrap-distance-top:0;mso-wrap-distance-right:0;mso-wrap-distance-bottom:0;mso-position-horizontal:absolute;mso-position-horizontal-relative:page;mso-position-vertical:absolute;mso-position-vertical-relative:text;mso-width-percent:0;mso-height-percent:0;mso-width-relative:page;mso-height-relative:page;v-text-anchor:top" coordsize="3268,1270" o:spid="_x0000_s1026" filled="f" strokeweight=".2825mm" path="m,l3267,e" o:gfxdata="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" w14:anchorId="63E3D20E">
                 <v:path arrowok="t" o:connecttype="custom" o:connectlocs="0,0;2074545,0" o:connectangles="0,0"/>
@@ -4212,7 +4212,7 @@
               </wp:anchor>
             </w:drawing>
           </mc:Choice>
-          <mc:Fallback xmlns:a14="http://schemas.microsoft.com/office/drawing/2010/main" xmlns:a="http://schemas.openxmlformats.org/drawingml/2006/main">
+          <mc:Fallback xmlns:a="http://schemas.openxmlformats.org/drawingml/2006/main" xmlns:a14="http://schemas.microsoft.com/office/drawing/2010/main">
             <w:pict>
               <v:shape id="Freeform 26" style="position:absolute;margin-left:394pt;margin-top:15.3pt;width:164.2pt;height:.1pt;z-index:-251655168;visibility:visible;mso-wrap-style:square;mso-width-percent:0;mso-height-percent:0;mso-wrap-distance-left:0;mso-wrap-distance-top:0;mso-wrap-distance-right:0;mso-wrap-distance-bottom:0;mso-position-horizontal:absolute;mso-position-horizontal-relative:page;mso-position-vertical:absolute;mso-position-vertical-relative:text;mso-width-percent:0;mso-height-percent:0;mso-width-relative:page;mso-height-relative:page;v-text-anchor:top" coordsize="3284,1270" o:spid="_x0000_s1026" filled="f" strokeweight=".2825mm" path="m,l3283,e" o:gfxdata="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" w14:anchorId="03EF7484">
                 <v:path arrowok="t" o:connecttype="custom" o:connectlocs="0,0;2084705,0" o:connectangles="0,0"/>
@@ -4270,7 +4270,12 @@
       </w:pPr>
     </w:p>
     <w:sectPr>
-      <w:headerReference w:type="default" r:id="rId10"/>
+      <w:headerReference w:type="even" r:id="rId10"/>
+      <w:headerReference w:type="default" r:id="rId11"/>
+      <w:footerReference w:type="even" r:id="rId12"/>
+      <w:footerReference w:type="default" r:id="rId13"/>
+      <w:headerReference w:type="first" r:id="rId14"/>
+      <w:footerReference w:type="first" r:id="rId15"/>
       <w:type w:val="oddPage"/>
       <w:pgSz w:w="11900" w:h="16840"/>
       <w:pgMar w:top="2642" w:right="23" w:bottom="426" w:left="23" w:header="709" w:footer="130" w:gutter="0"/>
@@ -4283,7 +4288,7 @@
 </file>
 
 <file path=word/endnotes.xml><?xml version="1.0" encoding="utf-8"?>
-<w:endnotes xmlns:wpc="http://schemas.microsoft.com/office/word/2010/wordprocessingCanvas" xmlns:cx="http://schemas.microsoft.com/office/drawing/2014/chartex" xmlns:cx1="http://schemas.microsoft.com/office/drawing/2015/9/8/chartex" xmlns:cx2="http://schemas.microsoft.com/office/drawing/2015/10/21/chartex" xmlns:cx3="http://schemas.microsoft.com/office/drawing/2016/5/9/chartex" xmlns:cx4="http://schemas.microsoft.com/office/drawing/2016/5/10/chartex" xmlns:cx5="http://schemas.microsoft.com/office/drawing/2016/5/11/chartex" xmlns:cx6="http://schemas.microsoft.com/office/drawing/2016/5/12/chartex" xmlns:cx7="http://schemas.microsoft.com/office/drawing/2016/5/13/chartex" xmlns:cx8="http://schemas.microsoft.com/office/drawing/2016/5/14/chartex" xmlns:mc="http://schemas.openxmlformats.org/markup-compatibility/2006" xmlns:aink="http://schemas.microsoft.com/office/drawing/2016/ink" xmlns:am3d="http://schemas.microsoft.com/office/drawing/2017/model3d" xmlns:o="urn:schemas-microsoft-com:office:office" xmlns:r="http://schemas.openxmlformats.org/officeDocument/2006/relationships" xmlns:m="http://schemas.openxmlformats.org/officeDocument/2006/math" xmlns:v="urn:schemas-microsoft-com:vml" xmlns:wp14="http://schemas.microsoft.com/office/word/2010/wordprocessingDrawing" xmlns:wp="http://schemas.openxmlformats.org/drawingml/2006/wordprocessingDrawing" xmlns:w10="urn:schemas-microsoft-com:office:word" xmlns:w="http://schemas.openxmlformats.org/wordprocessingml/2006/main" xmlns:w14="http://schemas.microsoft.com/office/word/2010/wordml" xmlns:w15="http://schemas.microsoft.com/office/word/2012/wordml" xmlns:w16cex="http://schemas.microsoft.com/office/word/2018/wordml/cex" xmlns:w16cid="http://schemas.microsoft.com/office/word/2016/wordml/cid" xmlns:w16="http://schemas.microsoft.com/office/word/2018/wordml" xmlns:w16se="http://schemas.microsoft.com/office/word/2015/wordml/symex" xmlns:wpg="http://schemas.microsoft.com/office/word/2010/wordprocessingGroup" xmlns:wpi="http://schemas.microsoft.com/office/word/2010/wordprocessingInk" xmlns:wne="http://schemas.microsoft.com/office/word/2006/wordml" xmlns:wps="http://schemas.microsoft.com/office/word/2010/wordprocessingShape" mc:Ignorable="w14 w15 w16se w16cid w16 w16cex wp14">
+<w:endnotes xmlns:wpc="http://schemas.microsoft.com/office/word/2010/wordprocessingCanvas" xmlns:cx="http://schemas.microsoft.com/office/drawing/2014/chartex" xmlns:cx1="http://schemas.microsoft.com/office/drawing/2015/9/8/chartex" xmlns:cx2="http://schemas.microsoft.com/office/drawing/2015/10/21/chartex" xmlns:cx3="http://schemas.microsoft.com/office/drawing/2016/5/9/chartex" xmlns:cx4="http://schemas.microsoft.com/office/drawing/2016/5/10/chartex" xmlns:cx5="http://schemas.microsoft.com/office/drawing/2016/5/11/chartex" xmlns:cx6="http://schemas.microsoft.com/office/drawing/2016/5/12/chartex" xmlns:cx7="http://schemas.microsoft.com/office/drawing/2016/5/13/chartex" xmlns:cx8="http://schemas.microsoft.com/office/drawing/2016/5/14/chartex" xmlns:mc="http://schemas.openxmlformats.org/markup-compatibility/2006" xmlns:aink="http://schemas.microsoft.com/office/drawing/2016/ink" xmlns:am3d="http://schemas.microsoft.com/office/drawing/2017/model3d" xmlns:o="urn:schemas-microsoft-com:office:office" xmlns:oel="http://schemas.microsoft.com/office/2019/extlst" xmlns:r="http://schemas.openxmlformats.org/officeDocument/2006/relationships" xmlns:m="http://schemas.openxmlformats.org/officeDocument/2006/math" xmlns:v="urn:schemas-microsoft-com:vml" xmlns:wp14="http://schemas.microsoft.com/office/word/2010/wordprocessingDrawing" xmlns:wp="http://schemas.openxmlformats.org/drawingml/2006/wordprocessingDrawing" xmlns:w10="urn:schemas-microsoft-com:office:word" xmlns:w="http://schemas.openxmlformats.org/wordprocessingml/2006/main" xmlns:w14="http://schemas.microsoft.com/office/word/2010/wordml" xmlns:w15="http://schemas.microsoft.com/office/word/2012/wordml" xmlns:w16cex="http://schemas.microsoft.com/office/word/2018/wordml/cex" xmlns:w16cid="http://schemas.microsoft.com/office/word/2016/wordml/cid" xmlns:w16="http://schemas.microsoft.com/office/word/2018/wordml" xmlns:w16du="http://schemas.microsoft.com/office/word/2023/wordml/word16du" xmlns:w16sdtdh="http://schemas.microsoft.com/office/word/2020/wordml/sdtdatahash" xmlns:w16sdtfl="http://schemas.microsoft.com/office/word/2024/wordml/sdtformatlock" xmlns:w16se="http://schemas.microsoft.com/office/word/2015/wordml/symex" xmlns:wpg="http://schemas.microsoft.com/office/word/2010/wordprocessingGroup" xmlns:wpi="http://schemas.microsoft.com/office/word/2010/wordprocessingInk" xmlns:wne="http://schemas.microsoft.com/office/word/2006/wordml" xmlns:wps="http://schemas.microsoft.com/office/word/2010/wordprocessingShape" mc:Ignorable="w14 w15 w16se w16cid w16 w16cex w16sdtdh w16sdtfl w16du wp14">
   <w:endnote w:type="separator" w:id="-1">
     <w:p>
       <w:r>
@@ -4301,8 +4306,38 @@
 </w:endnotes>
 </file>
 
+<file path=word/footer1.xml><?xml version="1.0" encoding="utf-8"?>
+<w:ftr xmlns:wpc="http://schemas.microsoft.com/office/word/2010/wordprocessingCanvas" xmlns:cx="http://schemas.microsoft.com/office/drawing/2014/chartex" xmlns:cx1="http://schemas.microsoft.com/office/drawing/2015/9/8/chartex" xmlns:cx2="http://schemas.microsoft.com/office/drawing/2015/10/21/chartex" xmlns:cx3="http://schemas.microsoft.com/office/drawing/2016/5/9/chartex" xmlns:cx4="http://schemas.microsoft.com/office/drawing/2016/5/10/chartex" xmlns:cx5="http://schemas.microsoft.com/office/drawing/2016/5/11/chartex" xmlns:cx6="http://schemas.microsoft.com/office/drawing/2016/5/12/chartex" xmlns:cx7="http://schemas.microsoft.com/office/drawing/2016/5/13/chartex" xmlns:cx8="http://schemas.microsoft.com/office/drawing/2016/5/14/chartex" xmlns:mc="http://schemas.openxmlformats.org/markup-compatibility/2006" xmlns:aink="http://schemas.microsoft.com/office/drawing/2016/ink" xmlns:am3d="http://schemas.microsoft.com/office/drawing/2017/model3d" xmlns:o="urn:schemas-microsoft-com:office:office" xmlns:oel="http://schemas.microsoft.com/office/2019/extlst" xmlns:r="http://schemas.openxmlformats.org/officeDocument/2006/relationships" xmlns:m="http://schemas.openxmlformats.org/officeDocument/2006/math" xmlns:v="urn:schemas-microsoft-com:vml" xmlns:wp14="http://schemas.microsoft.com/office/word/2010/wordprocessingDrawing" xmlns:wp="http://schemas.openxmlformats.org/drawingml/2006/wordprocessingDrawing" xmlns:w10="urn:schemas-microsoft-com:office:word" xmlns:w="http://schemas.openxmlformats.org/wordprocessingml/2006/main" xmlns:w14="http://schemas.microsoft.com/office/word/2010/wordml" xmlns:w15="http://schemas.microsoft.com/office/word/2012/wordml" xmlns:w16cex="http://schemas.microsoft.com/office/word/2018/wordml/cex" xmlns:w16cid="http://schemas.microsoft.com/office/word/2016/wordml/cid" xmlns:w16="http://schemas.microsoft.com/office/word/2018/wordml" xmlns:w16du="http://schemas.microsoft.com/office/word/2023/wordml/word16du" xmlns:w16sdtdh="http://schemas.microsoft.com/office/word/2020/wordml/sdtdatahash" xmlns:w16sdtfl="http://schemas.microsoft.com/office/word/2024/wordml/sdtformatlock" xmlns:w16se="http://schemas.microsoft.com/office/word/2015/wordml/symex" xmlns:wpg="http://schemas.microsoft.com/office/word/2010/wordprocessingGroup" xmlns:wpi="http://schemas.microsoft.com/office/word/2010/wordprocessingInk" xmlns:wne="http://schemas.microsoft.com/office/word/2006/wordml" xmlns:wps="http://schemas.microsoft.com/office/word/2010/wordprocessingShape" mc:Ignorable="w14 w15 w16se w16cid w16 w16cex w16sdtdh w16sdtfl w16du wp14">
+  <w:p>
+    <w:pPr>
+      <w:pStyle w:val="Footer"/>
+    </w:pPr>
+  </w:p>
+</w:ftr>
+</file>
+
+<file path=word/footer2.xml><?xml version="1.0" encoding="utf-8"?>
+<w:ftr xmlns:wpc="http://schemas.microsoft.com/office/word/2010/wordprocessingCanvas" xmlns:cx="http://schemas.microsoft.com/office/drawing/2014/chartex" xmlns:cx1="http://schemas.microsoft.com/office/drawing/2015/9/8/chartex" xmlns:cx2="http://schemas.microsoft.com/office/drawing/2015/10/21/chartex" xmlns:cx3="http://schemas.microsoft.com/office/drawing/2016/5/9/chartex" xmlns:cx4="http://schemas.microsoft.com/office/drawing/2016/5/10/chartex" xmlns:cx5="http://schemas.microsoft.com/office/drawing/2016/5/11/chartex" xmlns:cx6="http://schemas.microsoft.com/office/drawing/2016/5/12/chartex" xmlns:cx7="http://schemas.microsoft.com/office/drawing/2016/5/13/chartex" xmlns:cx8="http://schemas.microsoft.com/office/drawing/2016/5/14/chartex" xmlns:mc="http://schemas.openxmlformats.org/markup-compatibility/2006" xmlns:aink="http://schemas.microsoft.com/office/drawing/2016/ink" xmlns:am3d="http://schemas.microsoft.com/office/drawing/2017/model3d" xmlns:o="urn:schemas-microsoft-com:office:office" xmlns:oel="http://schemas.microsoft.com/office/2019/extlst" xmlns:r="http://schemas.openxmlformats.org/officeDocument/2006/relationships" xmlns:m="http://schemas.openxmlformats.org/officeDocument/2006/math" xmlns:v="urn:schemas-microsoft-com:vml" xmlns:wp14="http://schemas.microsoft.com/office/word/2010/wordprocessingDrawing" xmlns:wp="http://schemas.openxmlformats.org/drawingml/2006/wordprocessingDrawing" xmlns:w10="urn:schemas-microsoft-com:office:word" xmlns:w="http://schemas.openxmlformats.org/wordprocessingml/2006/main" xmlns:w14="http://schemas.microsoft.com/office/word/2010/wordml" xmlns:w15="http://schemas.microsoft.com/office/word/2012/wordml" xmlns:w16cex="http://schemas.microsoft.com/office/word/2018/wordml/cex" xmlns:w16cid="http://schemas.microsoft.com/office/word/2016/wordml/cid" xmlns:w16="http://schemas.microsoft.com/office/word/2018/wordml" xmlns:w16du="http://schemas.microsoft.com/office/word/2023/wordml/word16du" xmlns:w16sdtdh="http://schemas.microsoft.com/office/word/2020/wordml/sdtdatahash" xmlns:w16sdtfl="http://schemas.microsoft.com/office/word/2024/wordml/sdtformatlock" xmlns:w16se="http://schemas.microsoft.com/office/word/2015/wordml/symex" xmlns:wpg="http://schemas.microsoft.com/office/word/2010/wordprocessingGroup" xmlns:wpi="http://schemas.microsoft.com/office/word/2010/wordprocessingInk" xmlns:wne="http://schemas.microsoft.com/office/word/2006/wordml" xmlns:wps="http://schemas.microsoft.com/office/word/2010/wordprocessingShape" mc:Ignorable="w14 w15 w16se w16cid w16 w16cex w16sdtdh w16sdtfl w16du wp14">
+  <w:p>
+    <w:pPr>
+      <w:pStyle w:val="Footer"/>
+    </w:pPr>
+  </w:p>
+</w:ftr>
+</file>
+
+<file path=word/footer3.xml><?xml version="1.0" encoding="utf-8"?>
+<w:ftr xmlns:wpc="http://schemas.microsoft.com/office/word/2010/wordprocessingCanvas" xmlns:cx="http://schemas.microsoft.com/office/drawing/2014/chartex" xmlns:cx1="http://schemas.microsoft.com/office/drawing/2015/9/8/chartex" xmlns:cx2="http://schemas.microsoft.com/office/drawing/2015/10/21/chartex" xmlns:cx3="http://schemas.microsoft.com/office/drawing/2016/5/9/chartex" xmlns:cx4="http://schemas.microsoft.com/office/drawing/2016/5/10/chartex" xmlns:cx5="http://schemas.microsoft.com/office/drawing/2016/5/11/chartex" xmlns:cx6="http://schemas.microsoft.com/office/drawing/2016/5/12/chartex" xmlns:cx7="http://schemas.microsoft.com/office/drawing/2016/5/13/chartex" xmlns:cx8="http://schemas.microsoft.com/office/drawing/2016/5/14/chartex" xmlns:mc="http://schemas.openxmlformats.org/markup-compatibility/2006" xmlns:aink="http://schemas.microsoft.com/office/drawing/2016/ink" xmlns:am3d="http://schemas.microsoft.com/office/drawing/2017/model3d" xmlns:o="urn:schemas-microsoft-com:office:office" xmlns:oel="http://schemas.microsoft.com/office/2019/extlst" xmlns:r="http://schemas.openxmlformats.org/officeDocument/2006/relationships" xmlns:m="http://schemas.openxmlformats.org/officeDocument/2006/math" xmlns:v="urn:schemas-microsoft-com:vml" xmlns:wp14="http://schemas.microsoft.com/office/word/2010/wordprocessingDrawing" xmlns:wp="http://schemas.openxmlformats.org/drawingml/2006/wordprocessingDrawing" xmlns:w10="urn:schemas-microsoft-com:office:word" xmlns:w="http://schemas.openxmlformats.org/wordprocessingml/2006/main" xmlns:w14="http://schemas.microsoft.com/office/word/2010/wordml" xmlns:w15="http://schemas.microsoft.com/office/word/2012/wordml" xmlns:w16cex="http://schemas.microsoft.com/office/word/2018/wordml/cex" xmlns:w16cid="http://schemas.microsoft.com/office/word/2016/wordml/cid" xmlns:w16="http://schemas.microsoft.com/office/word/2018/wordml" xmlns:w16du="http://schemas.microsoft.com/office/word/2023/wordml/word16du" xmlns:w16sdtdh="http://schemas.microsoft.com/office/word/2020/wordml/sdtdatahash" xmlns:w16sdtfl="http://schemas.microsoft.com/office/word/2024/wordml/sdtformatlock" xmlns:w16se="http://schemas.microsoft.com/office/word/2015/wordml/symex" xmlns:wpg="http://schemas.microsoft.com/office/word/2010/wordprocessingGroup" xmlns:wpi="http://schemas.microsoft.com/office/word/2010/wordprocessingInk" xmlns:wne="http://schemas.microsoft.com/office/word/2006/wordml" xmlns:wps="http://schemas.microsoft.com/office/word/2010/wordprocessingShape" mc:Ignorable="w14 w15 w16se w16cid w16 w16cex w16sdtdh w16sdtfl w16du wp14">
+  <w:p>
+    <w:pPr>
+      <w:pStyle w:val="Footer"/>
+    </w:pPr>
+  </w:p>
+</w:ftr>
+</file>
+
 <file path=word/footnotes.xml><?xml version="1.0" encoding="utf-8"?>
-<w:footnotes xmlns:wpc="http://schemas.microsoft.com/office/word/2010/wordprocessingCanvas" xmlns:cx="http://schemas.microsoft.com/office/drawing/2014/chartex" xmlns:cx1="http://schemas.microsoft.com/office/drawing/2015/9/8/chartex" xmlns:cx2="http://schemas.microsoft.com/office/drawing/2015/10/21/chartex" xmlns:cx3="http://schemas.microsoft.com/office/drawing/2016/5/9/chartex" xmlns:cx4="http://schemas.microsoft.com/office/drawing/2016/5/10/chartex" xmlns:cx5="http://schemas.microsoft.com/office/drawing/2016/5/11/chartex" xmlns:cx6="http://schemas.microsoft.com/office/drawing/2016/5/12/chartex" xmlns:cx7="http://schemas.microsoft.com/office/drawing/2016/5/13/chartex" xmlns:cx8="http://schemas.microsoft.com/office/drawing/2016/5/14/chartex" xmlns:mc="http://schemas.openxmlformats.org/markup-compatibility/2006" xmlns:aink="http://schemas.microsoft.com/office/drawing/2016/ink" xmlns:am3d="http://schemas.microsoft.com/office/drawing/2017/model3d" xmlns:o="urn:schemas-microsoft-com:office:office" xmlns:r="http://schemas.openxmlformats.org/officeDocument/2006/relationships" xmlns:m="http://schemas.openxmlformats.org/officeDocument/2006/math" xmlns:v="urn:schemas-microsoft-com:vml" xmlns:wp14="http://schemas.microsoft.com/office/word/2010/wordprocessingDrawing" xmlns:wp="http://schemas.openxmlformats.org/drawingml/2006/wordprocessingDrawing" xmlns:w10="urn:schemas-microsoft-com:office:word" xmlns:w="http://schemas.openxmlformats.org/wordprocessingml/2006/main" xmlns:w14="http://schemas.microsoft.com/office/word/2010/wordml" xmlns:w15="http://schemas.microsoft.com/office/word/2012/wordml" xmlns:w16cex="http://schemas.microsoft.com/office/word/2018/wordml/cex" xmlns:w16cid="http://schemas.microsoft.com/office/word/2016/wordml/cid" xmlns:w16="http://schemas.microsoft.com/office/word/2018/wordml" xmlns:w16se="http://schemas.microsoft.com/office/word/2015/wordml/symex" xmlns:wpg="http://schemas.microsoft.com/office/word/2010/wordprocessingGroup" xmlns:wpi="http://schemas.microsoft.com/office/word/2010/wordprocessingInk" xmlns:wne="http://schemas.microsoft.com/office/word/2006/wordml" xmlns:wps="http://schemas.microsoft.com/office/word/2010/wordprocessingShape" mc:Ignorable="w14 w15 w16se w16cid w16 w16cex wp14">
+<w:footnotes xmlns:wpc="http://schemas.microsoft.com/office/word/2010/wordprocessingCanvas" xmlns:cx="http://schemas.microsoft.com/office/drawing/2014/chartex" xmlns:cx1="http://schemas.microsoft.com/office/drawing/2015/9/8/chartex" xmlns:cx2="http://schemas.microsoft.com/office/drawing/2015/10/21/chartex" xmlns:cx3="http://schemas.microsoft.com/office/drawing/2016/5/9/chartex" xmlns:cx4="http://schemas.microsoft.com/office/drawing/2016/5/10/chartex" xmlns:cx5="http://schemas.microsoft.com/office/drawing/2016/5/11/chartex" xmlns:cx6="http://schemas.microsoft.com/office/drawing/2016/5/12/chartex" xmlns:cx7="http://schemas.microsoft.com/office/drawing/2016/5/13/chartex" xmlns:cx8="http://schemas.microsoft.com/office/drawing/2016/5/14/chartex" xmlns:mc="http://schemas.openxmlformats.org/markup-compatibility/2006" xmlns:aink="http://schemas.microsoft.com/office/drawing/2016/ink" xmlns:am3d="http://schemas.microsoft.com/office/drawing/2017/model3d" xmlns:o="urn:schemas-microsoft-com:office:office" xmlns:oel="http://schemas.microsoft.com/office/2019/extlst" xmlns:r="http://schemas.openxmlformats.org/officeDocument/2006/relationships" xmlns:m="http://schemas.openxmlformats.org/officeDocument/2006/math" xmlns:v="urn:schemas-microsoft-com:vml" xmlns:wp14="http://schemas.microsoft.com/office/word/2010/wordprocessingDrawing" xmlns:wp="http://schemas.openxmlformats.org/drawingml/2006/wordprocessingDrawing" xmlns:w10="urn:schemas-microsoft-com:office:word" xmlns:w="http://schemas.openxmlformats.org/wordprocessingml/2006/main" xmlns:w14="http://schemas.microsoft.com/office/word/2010/wordml" xmlns:w15="http://schemas.microsoft.com/office/word/2012/wordml" xmlns:w16cex="http://schemas.microsoft.com/office/word/2018/wordml/cex" xmlns:w16cid="http://schemas.microsoft.com/office/word/2016/wordml/cid" xmlns:w16="http://schemas.microsoft.com/office/word/2018/wordml" xmlns:w16du="http://schemas.microsoft.com/office/word/2023/wordml/word16du" xmlns:w16sdtdh="http://schemas.microsoft.com/office/word/2020/wordml/sdtdatahash" xmlns:w16sdtfl="http://schemas.microsoft.com/office/word/2024/wordml/sdtformatlock" xmlns:w16se="http://schemas.microsoft.com/office/word/2015/wordml/symex" xmlns:wpg="http://schemas.microsoft.com/office/word/2010/wordprocessingGroup" xmlns:wpi="http://schemas.microsoft.com/office/word/2010/wordprocessingInk" xmlns:wne="http://schemas.microsoft.com/office/word/2006/wordml" xmlns:wps="http://schemas.microsoft.com/office/word/2010/wordprocessingShape" mc:Ignorable="w14 w15 w16se w16cid w16 w16cex w16sdtdh w16sdtfl w16du wp14">
   <w:footnote w:type="separator" w:id="-1">
     <w:p>
       <w:r>
@@ -4321,7 +4356,17 @@
 </file>
 
 <file path=word/header1.xml><?xml version="1.0" encoding="utf-8"?>
-<w:hdr xmlns:wpc="http://schemas.microsoft.com/office/word/2010/wordprocessingCanvas" xmlns:cx="http://schemas.microsoft.com/office/drawing/2014/chartex" xmlns:cx1="http://schemas.microsoft.com/office/drawing/2015/9/8/chartex" xmlns:cx2="http://schemas.microsoft.com/office/drawing/2015/10/21/chartex" xmlns:cx3="http://schemas.microsoft.com/office/drawing/2016/5/9/chartex" xmlns:cx4="http://schemas.microsoft.com/office/drawing/2016/5/10/chartex" xmlns:cx5="http://schemas.microsoft.com/office/drawing/2016/5/11/chartex" xmlns:cx6="http://schemas.microsoft.com/office/drawing/2016/5/12/chartex" xmlns:cx7="http://schemas.microsoft.com/office/drawing/2016/5/13/chartex" xmlns:cx8="http://schemas.microsoft.com/office/drawing/2016/5/14/chartex" xmlns:mc="http://schemas.openxmlformats.org/markup-compatibility/2006" xmlns:aink="http://schemas.microsoft.com/office/drawing/2016/ink" xmlns:am3d="http://schemas.microsoft.com/office/drawing/2017/model3d" xmlns:o="urn:schemas-microsoft-com:office:office" xmlns:r="http://schemas.openxmlformats.org/officeDocument/2006/relationships" xmlns:m="http://schemas.openxmlformats.org/officeDocument/2006/math" xmlns:v="urn:schemas-microsoft-com:vml" xmlns:wp14="http://schemas.microsoft.com/office/word/2010/wordprocessingDrawing" xmlns:wp="http://schemas.openxmlformats.org/drawingml/2006/wordprocessingDrawing" xmlns:w10="urn:schemas-microsoft-com:office:word" xmlns:w="http://schemas.openxmlformats.org/wordprocessingml/2006/main" xmlns:w14="http://schemas.microsoft.com/office/word/2010/wordml" xmlns:w15="http://schemas.microsoft.com/office/word/2012/wordml" xmlns:w16cex="http://schemas.microsoft.com/office/word/2018/wordml/cex" xmlns:w16cid="http://schemas.microsoft.com/office/word/2016/wordml/cid" xmlns:w16="http://schemas.microsoft.com/office/word/2018/wordml" xmlns:w16se="http://schemas.microsoft.com/office/word/2015/wordml/symex" xmlns:wpg="http://schemas.microsoft.com/office/word/2010/wordprocessingGroup" xmlns:wpi="http://schemas.microsoft.com/office/word/2010/wordprocessingInk" xmlns:wne="http://schemas.microsoft.com/office/word/2006/wordml" xmlns:wps="http://schemas.microsoft.com/office/word/2010/wordprocessingShape" mc:Ignorable="w14 w15 w16se w16cid w16 w16cex wp14">
+<w:hdr xmlns:wpc="http://schemas.microsoft.com/office/word/2010/wordprocessingCanvas" xmlns:cx="http://schemas.microsoft.com/office/drawing/2014/chartex" xmlns:cx1="http://schemas.microsoft.com/office/drawing/2015/9/8/chartex" xmlns:cx2="http://schemas.microsoft.com/office/drawing/2015/10/21/chartex" xmlns:cx3="http://schemas.microsoft.com/office/drawing/2016/5/9/chartex" xmlns:cx4="http://schemas.microsoft.com/office/drawing/2016/5/10/chartex" xmlns:cx5="http://schemas.microsoft.com/office/drawing/2016/5/11/chartex" xmlns:cx6="http://schemas.microsoft.com/office/drawing/2016/5/12/chartex" xmlns:cx7="http://schemas.microsoft.com/office/drawing/2016/5/13/chartex" xmlns:cx8="http://schemas.microsoft.com/office/drawing/2016/5/14/chartex" xmlns:mc="http://schemas.openxmlformats.org/markup-compatibility/2006" xmlns:aink="http://schemas.microsoft.com/office/drawing/2016/ink" xmlns:am3d="http://schemas.microsoft.com/office/drawing/2017/model3d" xmlns:o="urn:schemas-microsoft-com:office:office" xmlns:oel="http://schemas.microsoft.com/office/2019/extlst" xmlns:r="http://schemas.openxmlformats.org/officeDocument/2006/relationships" xmlns:m="http://schemas.openxmlformats.org/officeDocument/2006/math" xmlns:v="urn:schemas-microsoft-com:vml" xmlns:wp14="http://schemas.microsoft.com/office/word/2010/wordprocessingDrawing" xmlns:wp="http://schemas.openxmlformats.org/drawingml/2006/wordprocessingDrawing" xmlns:w10="urn:schemas-microsoft-com:office:word" xmlns:w="http://schemas.openxmlformats.org/wordprocessingml/2006/main" xmlns:w14="http://schemas.microsoft.com/office/word/2010/wordml" xmlns:w15="http://schemas.microsoft.com/office/word/2012/wordml" xmlns:w16cex="http://schemas.microsoft.com/office/word/2018/wordml/cex" xmlns:w16cid="http://schemas.microsoft.com/office/word/2016/wordml/cid" xmlns:w16="http://schemas.microsoft.com/office/word/2018/wordml" xmlns:w16du="http://schemas.microsoft.com/office/word/2023/wordml/word16du" xmlns:w16sdtdh="http://schemas.microsoft.com/office/word/2020/wordml/sdtdatahash" xmlns:w16sdtfl="http://schemas.microsoft.com/office/word/2024/wordml/sdtformatlock" xmlns:w16se="http://schemas.microsoft.com/office/word/2015/wordml/symex" xmlns:wpg="http://schemas.microsoft.com/office/word/2010/wordprocessingGroup" xmlns:wpi="http://schemas.microsoft.com/office/word/2010/wordprocessingInk" xmlns:wne="http://schemas.microsoft.com/office/word/2006/wordml" xmlns:wps="http://schemas.microsoft.com/office/word/2010/wordprocessingShape" mc:Ignorable="w14 w15 w16se w16cid w16 w16cex w16sdtdh w16sdtfl w16du wp14">
+  <w:p>
+    <w:pPr>
+      <w:pStyle w:val="Header"/>
+    </w:pPr>
+  </w:p>
+</w:hdr>
+</file>
+
+<file path=word/header2.xml><?xml version="1.0" encoding="utf-8"?>
+<w:hdr xmlns:wpc="http://schemas.microsoft.com/office/word/2010/wordprocessingCanvas" xmlns:cx="http://schemas.microsoft.com/office/drawing/2014/chartex" xmlns:cx1="http://schemas.microsoft.com/office/drawing/2015/9/8/chartex" xmlns:cx2="http://schemas.microsoft.com/office/drawing/2015/10/21/chartex" xmlns:cx3="http://schemas.microsoft.com/office/drawing/2016/5/9/chartex" xmlns:cx4="http://schemas.microsoft.com/office/drawing/2016/5/10/chartex" xmlns:cx5="http://schemas.microsoft.com/office/drawing/2016/5/11/chartex" xmlns:cx6="http://schemas.microsoft.com/office/drawing/2016/5/12/chartex" xmlns:cx7="http://schemas.microsoft.com/office/drawing/2016/5/13/chartex" xmlns:cx8="http://schemas.microsoft.com/office/drawing/2016/5/14/chartex" xmlns:mc="http://schemas.openxmlformats.org/markup-compatibility/2006" xmlns:aink="http://schemas.microsoft.com/office/drawing/2016/ink" xmlns:am3d="http://schemas.microsoft.com/office/drawing/2017/model3d" xmlns:o="urn:schemas-microsoft-com:office:office" xmlns:oel="http://schemas.microsoft.com/office/2019/extlst" xmlns:r="http://schemas.openxmlformats.org/officeDocument/2006/relationships" xmlns:m="http://schemas.openxmlformats.org/officeDocument/2006/math" xmlns:v="urn:schemas-microsoft-com:vml" xmlns:wp14="http://schemas.microsoft.com/office/word/2010/wordprocessingDrawing" xmlns:wp="http://schemas.openxmlformats.org/drawingml/2006/wordprocessingDrawing" xmlns:w10="urn:schemas-microsoft-com:office:word" xmlns:w="http://schemas.openxmlformats.org/wordprocessingml/2006/main" xmlns:w14="http://schemas.microsoft.com/office/word/2010/wordml" xmlns:w15="http://schemas.microsoft.com/office/word/2012/wordml" xmlns:w16cex="http://schemas.microsoft.com/office/word/2018/wordml/cex" xmlns:w16cid="http://schemas.microsoft.com/office/word/2016/wordml/cid" xmlns:w16="http://schemas.microsoft.com/office/word/2018/wordml" xmlns:w16du="http://schemas.microsoft.com/office/word/2023/wordml/word16du" xmlns:w16sdtdh="http://schemas.microsoft.com/office/word/2020/wordml/sdtdatahash" xmlns:w16sdtfl="http://schemas.microsoft.com/office/word/2024/wordml/sdtformatlock" xmlns:w16se="http://schemas.microsoft.com/office/word/2015/wordml/symex" xmlns:wpg="http://schemas.microsoft.com/office/word/2010/wordprocessingGroup" xmlns:wpi="http://schemas.microsoft.com/office/word/2010/wordprocessingInk" xmlns:wne="http://schemas.microsoft.com/office/word/2006/wordml" xmlns:wps="http://schemas.microsoft.com/office/word/2010/wordprocessingShape" mc:Ignorable="w14 w15 w16se w16cid w16 w16cex w16sdtdh w16sdtfl w16du wp14">
   <w:p>
     <w:r>
       <w:rPr>
@@ -4455,7 +4500,7 @@
               <v:stroke joinstyle="miter"/>
               <v:path gradientshapeok="t" o:connecttype="rect"/>
             </v:shapetype>
-            <v:shape id="Text Box 12" o:spid="_x0000_s1027" type="#_x0000_t202" style="position:absolute;margin-left:406.8pt;margin-top:39.6pt;width:185.4pt;height:32pt;z-index:-254285824;visibility:visible;mso-wrap-style:square;mso-width-percent:0;mso-height-percent:0;mso-wrap-distance-left:9pt;mso-wrap-distance-top:0;mso-wrap-distance-right:9pt;mso-wrap-distance-bottom:0;mso-position-horizontal:absolute;mso-position-horizontal-relative:page;mso-position-vertical:absolute;mso-position-vertical-relative:page;mso-width-percent:0;mso-height-percent:0;mso-width-relative:page;mso-height-relative:page;v-text-anchor:top" o:gfxdata="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" filled="f" stroked="f">
+            <v:shape id="Text Box 12" o:spid="_x0000_s1027" type="#_x0000_t202" style="position:absolute;margin-left:406.8pt;margin-top:39.6pt;width:185.4pt;height:32pt;z-index:-254285824;visibility:visible;mso-wrap-style:square;mso-width-percent:0;mso-height-percent:0;mso-wrap-distance-left:9pt;mso-wrap-distance-top:0;mso-wrap-distance-right:9pt;mso-wrap-distance-bottom:0;mso-position-horizontal:absolute;mso-position-horizontal-relative:page;mso-position-vertical:absolute;mso-position-vertical-relative:page;mso-width-percent:0;mso-height-percent:0;mso-width-relative:page;mso-height-relative:page;v-text-anchor:top" o:gfxdata="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" filled="f" stroked="f">
               <v:textbox inset="0,0,0,0">
                 <w:txbxContent>
                   <w:p>
@@ -4591,7 +4636,16 @@
                               <w:w w:val="115"/>
                               <w:sz w:val="24"/>
                             </w:rPr>
-                            <w:t>Ministry of Transportation and Infrastructure</w:t>
+                            <w:t xml:space="preserve">Ministry of Transportation and </w:t>
+                          </w:r>
+                          <w:r>
+                            <w:rPr>
+                              <w:rFonts w:ascii="Times New Roman" w:hAnsi="Times New Roman" w:cs="Times New Roman"/>
+                              <w:color w:val="34587F"/>
+                              <w:w w:val="115"/>
+                              <w:sz w:val="24"/>
+                            </w:rPr>
+                            <w:t>Transit</w:t>
                           </w:r>
                         </w:p>
                         <w:p>
@@ -4622,7 +4676,7 @@
         </mc:Choice>
         <mc:Fallback>
           <w:pict>
-            <v:shape w14:anchorId="02A8FEB4" id="Text Box 11" o:spid="_x0000_s1028" type="#_x0000_t202" style="position:absolute;margin-left:135.6pt;margin-top:43.8pt;width:180pt;height:32pt;z-index:-254284800;visibility:visible;mso-wrap-style:square;mso-width-percent:0;mso-height-percent:0;mso-wrap-distance-left:9pt;mso-wrap-distance-top:0;mso-wrap-distance-right:9pt;mso-wrap-distance-bottom:0;mso-position-horizontal:absolute;mso-position-horizontal-relative:page;mso-position-vertical:absolute;mso-position-vertical-relative:page;mso-width-percent:0;mso-height-percent:0;mso-width-relative:page;mso-height-relative:page;v-text-anchor:top" o:gfxdata="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" filled="f" stroked="f">
+            <v:shape w14:anchorId="02A8FEB4" id="Text Box 11" o:spid="_x0000_s1028" type="#_x0000_t202" style="position:absolute;margin-left:135.6pt;margin-top:43.8pt;width:180pt;height:32pt;z-index:-254284800;visibility:visible;mso-wrap-style:square;mso-width-percent:0;mso-height-percent:0;mso-wrap-distance-left:9pt;mso-wrap-distance-top:0;mso-wrap-distance-right:9pt;mso-wrap-distance-bottom:0;mso-position-horizontal:absolute;mso-position-horizontal-relative:page;mso-position-vertical:absolute;mso-position-vertical-relative:page;mso-width-percent:0;mso-height-percent:0;mso-width-relative:page;mso-height-relative:page;v-text-anchor:top" o:gfxdata="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" filled="f" stroked="f">
               <v:textbox inset="0,0,0,0">
                 <w:txbxContent>
                   <w:p>
@@ -4641,7 +4695,16 @@
                         <w:w w:val="115"/>
                         <w:sz w:val="24"/>
                       </w:rPr>
-                      <w:t>Ministry of Transportation and Infrastructure</w:t>
+                      <w:t xml:space="preserve">Ministry of Transportation and </w:t>
+                    </w:r>
+                    <w:r>
+                      <w:rPr>
+                        <w:rFonts w:ascii="Times New Roman" w:hAnsi="Times New Roman" w:cs="Times New Roman"/>
+                        <w:color w:val="34587F"/>
+                        <w:w w:val="115"/>
+                        <w:sz w:val="24"/>
+                      </w:rPr>
+                      <w:t>Transit</w:t>
                     </w:r>
                   </w:p>
                   <w:p>
@@ -5301,8 +5364,18 @@
 </w:hdr>
 </file>
 
+<file path=word/header3.xml><?xml version="1.0" encoding="utf-8"?>
+<w:hdr xmlns:wpc="http://schemas.microsoft.com/office/word/2010/wordprocessingCanvas" xmlns:cx="http://schemas.microsoft.com/office/drawing/2014/chartex" xmlns:cx1="http://schemas.microsoft.com/office/drawing/2015/9/8/chartex" xmlns:cx2="http://schemas.microsoft.com/office/drawing/2015/10/21/chartex" xmlns:cx3="http://schemas.microsoft.com/office/drawing/2016/5/9/chartex" xmlns:cx4="http://schemas.microsoft.com/office/drawing/2016/5/10/chartex" xmlns:cx5="http://schemas.microsoft.com/office/drawing/2016/5/11/chartex" xmlns:cx6="http://schemas.microsoft.com/office/drawing/2016/5/12/chartex" xmlns:cx7="http://schemas.microsoft.com/office/drawing/2016/5/13/chartex" xmlns:cx8="http://schemas.microsoft.com/office/drawing/2016/5/14/chartex" xmlns:mc="http://schemas.openxmlformats.org/markup-compatibility/2006" xmlns:aink="http://schemas.microsoft.com/office/drawing/2016/ink" xmlns:am3d="http://schemas.microsoft.com/office/drawing/2017/model3d" xmlns:o="urn:schemas-microsoft-com:office:office" xmlns:oel="http://schemas.microsoft.com/office/2019/extlst" xmlns:r="http://schemas.openxmlformats.org/officeDocument/2006/relationships" xmlns:m="http://schemas.openxmlformats.org/officeDocument/2006/math" xmlns:v="urn:schemas-microsoft-com:vml" xmlns:wp14="http://schemas.microsoft.com/office/word/2010/wordprocessingDrawing" xmlns:wp="http://schemas.openxmlformats.org/drawingml/2006/wordprocessingDrawing" xmlns:w10="urn:schemas-microsoft-com:office:word" xmlns:w="http://schemas.openxmlformats.org/wordprocessingml/2006/main" xmlns:w14="http://schemas.microsoft.com/office/word/2010/wordml" xmlns:w15="http://schemas.microsoft.com/office/word/2012/wordml" xmlns:w16cex="http://schemas.microsoft.com/office/word/2018/wordml/cex" xmlns:w16cid="http://schemas.microsoft.com/office/word/2016/wordml/cid" xmlns:w16="http://schemas.microsoft.com/office/word/2018/wordml" xmlns:w16du="http://schemas.microsoft.com/office/word/2023/wordml/word16du" xmlns:w16sdtdh="http://schemas.microsoft.com/office/word/2020/wordml/sdtdatahash" xmlns:w16sdtfl="http://schemas.microsoft.com/office/word/2024/wordml/sdtformatlock" xmlns:w16se="http://schemas.microsoft.com/office/word/2015/wordml/symex" xmlns:wpg="http://schemas.microsoft.com/office/word/2010/wordprocessingGroup" xmlns:wpi="http://schemas.microsoft.com/office/word/2010/wordprocessingInk" xmlns:wne="http://schemas.microsoft.com/office/word/2006/wordml" xmlns:wps="http://schemas.microsoft.com/office/word/2010/wordprocessingShape" mc:Ignorable="w14 w15 w16se w16cid w16 w16cex w16sdtdh w16sdtfl w16du wp14">
+  <w:p>
+    <w:pPr>
+      <w:pStyle w:val="Header"/>
+    </w:pPr>
+  </w:p>
+</w:hdr>
+</file>
+
 <file path=word/numbering.xml><?xml version="1.0" encoding="utf-8"?>
-<w:numbering xmlns:wpc="http://schemas.microsoft.com/office/word/2010/wordprocessingCanvas" xmlns:cx="http://schemas.microsoft.com/office/drawing/2014/chartex" xmlns:cx1="http://schemas.microsoft.com/office/drawing/2015/9/8/chartex" xmlns:cx2="http://schemas.microsoft.com/office/drawing/2015/10/21/chartex" xmlns:cx3="http://schemas.microsoft.com/office/drawing/2016/5/9/chartex" xmlns:cx4="http://schemas.microsoft.com/office/drawing/2016/5/10/chartex" xmlns:cx5="http://schemas.microsoft.com/office/drawing/2016/5/11/chartex" xmlns:cx6="http://schemas.microsoft.com/office/drawing/2016/5/12/chartex" xmlns:cx7="http://schemas.microsoft.com/office/drawing/2016/5/13/chartex" xmlns:cx8="http://schemas.microsoft.com/office/drawing/2016/5/14/chartex" xmlns:mc="http://schemas.openxmlformats.org/markup-compatibility/2006" xmlns:aink="http://schemas.microsoft.com/office/drawing/2016/ink" xmlns:am3d="http://schemas.microsoft.com/office/drawing/2017/model3d" xmlns:o="urn:schemas-microsoft-com:office:office" xmlns:r="http://schemas.openxmlformats.org/officeDocument/2006/relationships" xmlns:m="http://schemas.openxmlformats.org/officeDocument/2006/math" xmlns:v="urn:schemas-microsoft-com:vml" xmlns:wp14="http://schemas.microsoft.com/office/word/2010/wordprocessingDrawing" xmlns:wp="http://schemas.openxmlformats.org/drawingml/2006/wordprocessingDrawing" xmlns:w10="urn:schemas-microsoft-com:office:word" xmlns:w="http://schemas.openxmlformats.org/wordprocessingml/2006/main" xmlns:w14="http://schemas.microsoft.com/office/word/2010/wordml" xmlns:w15="http://schemas.microsoft.com/office/word/2012/wordml" xmlns:w16cex="http://schemas.microsoft.com/office/word/2018/wordml/cex" xmlns:w16cid="http://schemas.microsoft.com/office/word/2016/wordml/cid" xmlns:w16="http://schemas.microsoft.com/office/word/2018/wordml" xmlns:w16se="http://schemas.microsoft.com/office/word/2015/wordml/symex" xmlns:wpg="http://schemas.microsoft.com/office/word/2010/wordprocessingGroup" xmlns:wpi="http://schemas.microsoft.com/office/word/2010/wordprocessingInk" xmlns:wne="http://schemas.microsoft.com/office/word/2006/wordml" xmlns:wps="http://schemas.microsoft.com/office/word/2010/wordprocessingShape" mc:Ignorable="w14 w15 w16se w16cid w16 w16cex wp14">
+<w:numbering xmlns:wpc="http://schemas.microsoft.com/office/word/2010/wordprocessingCanvas" xmlns:cx="http://schemas.microsoft.com/office/drawing/2014/chartex" xmlns:cx1="http://schemas.microsoft.com/office/drawing/2015/9/8/chartex" xmlns:cx2="http://schemas.microsoft.com/office/drawing/2015/10/21/chartex" xmlns:cx3="http://schemas.microsoft.com/office/drawing/2016/5/9/chartex" xmlns:cx4="http://schemas.microsoft.com/office/drawing/2016/5/10/chartex" xmlns:cx5="http://schemas.microsoft.com/office/drawing/2016/5/11/chartex" xmlns:cx6="http://schemas.microsoft.com/office/drawing/2016/5/12/chartex" xmlns:cx7="http://schemas.microsoft.com/office/drawing/2016/5/13/chartex" xmlns:cx8="http://schemas.microsoft.com/office/drawing/2016/5/14/chartex" xmlns:mc="http://schemas.openxmlformats.org/markup-compatibility/2006" xmlns:aink="http://schemas.microsoft.com/office/drawing/2016/ink" xmlns:am3d="http://schemas.microsoft.com/office/drawing/2017/model3d" xmlns:o="urn:schemas-microsoft-com:office:office" xmlns:oel="http://schemas.microsoft.com/office/2019/extlst" xmlns:r="http://schemas.openxmlformats.org/officeDocument/2006/relationships" xmlns:m="http://schemas.openxmlformats.org/officeDocument/2006/math" xmlns:v="urn:schemas-microsoft-com:vml" xmlns:wp14="http://schemas.microsoft.com/office/word/2010/wordprocessingDrawing" xmlns:wp="http://schemas.openxmlformats.org/drawingml/2006/wordprocessingDrawing" xmlns:w10="urn:schemas-microsoft-com:office:word" xmlns:w="http://schemas.openxmlformats.org/wordprocessingml/2006/main" xmlns:w14="http://schemas.microsoft.com/office/word/2010/wordml" xmlns:w15="http://schemas.microsoft.com/office/word/2012/wordml" xmlns:w16cex="http://schemas.microsoft.com/office/word/2018/wordml/cex" xmlns:w16cid="http://schemas.microsoft.com/office/word/2016/wordml/cid" xmlns:w16="http://schemas.microsoft.com/office/word/2018/wordml" xmlns:w16du="http://schemas.microsoft.com/office/word/2023/wordml/word16du" xmlns:w16sdtdh="http://schemas.microsoft.com/office/word/2020/wordml/sdtdatahash" xmlns:w16sdtfl="http://schemas.microsoft.com/office/word/2024/wordml/sdtformatlock" xmlns:w16se="http://schemas.microsoft.com/office/word/2015/wordml/symex" xmlns:wpg="http://schemas.microsoft.com/office/word/2010/wordprocessingGroup" xmlns:wpi="http://schemas.microsoft.com/office/word/2010/wordprocessingInk" xmlns:wne="http://schemas.microsoft.com/office/word/2006/wordml" xmlns:wps="http://schemas.microsoft.com/office/word/2010/wordprocessingShape" mc:Ignorable="w14 w15 w16se w16cid w16 w16cex w16sdtdh w16sdtfl w16du wp14">
   <w:abstractNum w:abstractNumId="0" w15:restartNumberingAfterBreak="0">
     <w:nsid w:val="03AE56C2"/>
     <w:multiLevelType w:val="hybridMultilevel"/>
@@ -6129,32 +6202,32 @@
       </w:rPr>
     </w:lvl>
   </w:abstractNum>
-  <w:num w:numId="1">
+  <w:num w:numId="1" w16cid:durableId="72703894">
     <w:abstractNumId w:val="1"/>
   </w:num>
-  <w:num w:numId="2">
+  <w:num w:numId="2" w16cid:durableId="826476101">
     <w:abstractNumId w:val="0"/>
   </w:num>
-  <w:num w:numId="3">
+  <w:num w:numId="3" w16cid:durableId="1742866561">
     <w:abstractNumId w:val="6"/>
   </w:num>
-  <w:num w:numId="4">
+  <w:num w:numId="4" w16cid:durableId="440533466">
     <w:abstractNumId w:val="4"/>
   </w:num>
-  <w:num w:numId="5">
+  <w:num w:numId="5" w16cid:durableId="223027451">
     <w:abstractNumId w:val="5"/>
   </w:num>
-  <w:num w:numId="6">
+  <w:num w:numId="6" w16cid:durableId="2120373333">
     <w:abstractNumId w:val="3"/>
   </w:num>
-  <w:num w:numId="7">
+  <w:num w:numId="7" w16cid:durableId="1535924280">
     <w:abstractNumId w:val="2"/>
   </w:num>
 </w:numbering>
 </file>
 
 <file path=word/styles.xml><?xml version="1.0" encoding="utf-8"?>
-<w:styles xmlns:mc="http://schemas.openxmlformats.org/markup-compatibility/2006" xmlns:r="http://schemas.openxmlformats.org/officeDocument/2006/relationships" xmlns:w="http://schemas.openxmlformats.org/wordprocessingml/2006/main" xmlns:w14="http://schemas.microsoft.com/office/word/2010/wordml" xmlns:w15="http://schemas.microsoft.com/office/word/2012/wordml" xmlns:w16cex="http://schemas.microsoft.com/office/word/2018/wordml/cex" xmlns:w16cid="http://schemas.microsoft.com/office/word/2016/wordml/cid" xmlns:w16="http://schemas.microsoft.com/office/word/2018/wordml" xmlns:w16se="http://schemas.microsoft.com/office/word/2015/wordml/symex" mc:Ignorable="w14 w15 w16se w16cid w16 w16cex">
+<w:styles xmlns:mc="http://schemas.openxmlformats.org/markup-compatibility/2006" xmlns:r="http://schemas.openxmlformats.org/officeDocument/2006/relationships" xmlns:w="http://schemas.openxmlformats.org/wordprocessingml/2006/main" xmlns:w14="http://schemas.microsoft.com/office/word/2010/wordml" xmlns:w15="http://schemas.microsoft.com/office/word/2012/wordml" xmlns:w16cex="http://schemas.microsoft.com/office/word/2018/wordml/cex" xmlns:w16cid="http://schemas.microsoft.com/office/word/2016/wordml/cid" xmlns:w16="http://schemas.microsoft.com/office/word/2018/wordml" xmlns:w16du="http://schemas.microsoft.com/office/word/2023/wordml/word16du" xmlns:w16sdtdh="http://schemas.microsoft.com/office/word/2020/wordml/sdtdatahash" xmlns:w16sdtfl="http://schemas.microsoft.com/office/word/2024/wordml/sdtformatlock" xmlns:w16se="http://schemas.microsoft.com/office/word/2015/wordml/symex" mc:Ignorable="w14 w15 w16se w16cid w16 w16cex w16sdtdh w16sdtfl w16du">
   <w:docDefaults>
     <w:rPrDefault>
       <w:rPr>

</xml_diff>

<commit_message>
HETS-1359: updated the ministry name in the content of the documents
</commit_message>
<xml_diff>
--- a/Server/HetsReport/Templates/OwnerVerification-Template.docx
+++ b/Server/HetsReport/Templates/OwnerVerification-Template.docx
@@ -1917,25 +1917,61 @@
                 <w:sz w:val="20"/>
                 <w:szCs w:val="20"/>
               </w:rPr>
-              <w:t>If you wish to register any new equipment or replace existing equipment with newer models, you are required to fill out a Hired Equipment Registration Form and provide Proof of Ownership. For registration forms please go online to the following web-site</w:t>
-            </w:r>
-            <w:hyperlink r:id="rId8">
-              <w:r>
-                <w:rPr>
-                  <w:rFonts w:ascii="Arial" w:hAnsi="Arial" w:cs="Arial"/>
-                  <w:sz w:val="20"/>
-                  <w:szCs w:val="20"/>
-                </w:rPr>
-                <w:t xml:space="preserve"> www.gov.bc.ca/hiredequipment </w:t>
-              </w:r>
-            </w:hyperlink>
+              <w:t xml:space="preserve">If you wish to register any new equipment or replace existing equipment with newer models, you are required to fill out a Hired Equipment Registration Form and provide Proof of Ownership. For registration forms please go online to the following </w:t>
+            </w:r>
+            <w:proofErr w:type="gramStart"/>
             <w:r>
               <w:rPr>
                 <w:rFonts w:ascii="Arial" w:hAnsi="Arial" w:cs="Arial"/>
                 <w:sz w:val="20"/>
                 <w:szCs w:val="20"/>
               </w:rPr>
-              <w:t>or contact your local Ministry of Transportation and Infrastructure Hired Equipment Clerk. Contact information is located at the top of this document.</w:t>
+              <w:t>web-site</w:t>
+            </w:r>
+            <w:proofErr w:type="gramEnd"/>
+            <w:r>
+              <w:fldChar w:fldCharType="begin"/>
+            </w:r>
+            <w:r>
+              <w:instrText>HYPERLINK "http://www.gov.bc.ca/hiredequipment" \h</w:instrText>
+            </w:r>
+            <w:r>
+              <w:fldChar w:fldCharType="separate"/>
+            </w:r>
+            <w:r>
+              <w:rPr>
+                <w:rFonts w:ascii="Arial" w:hAnsi="Arial" w:cs="Arial"/>
+                <w:sz w:val="20"/>
+                <w:szCs w:val="20"/>
+              </w:rPr>
+              <w:t xml:space="preserve"> www.gov.bc.ca/hiredequipment </w:t>
+            </w:r>
+            <w:r>
+              <w:fldChar w:fldCharType="end"/>
+            </w:r>
+            <w:r>
+              <w:rPr>
+                <w:rFonts w:ascii="Arial" w:hAnsi="Arial" w:cs="Arial"/>
+                <w:sz w:val="20"/>
+                <w:szCs w:val="20"/>
+              </w:rPr>
+              <w:t xml:space="preserve">or contact your local Ministry of Transportation and </w:t>
+            </w:r>
+            <w:r>
+              <w:rPr>
+                <w:rFonts w:ascii="Arial" w:hAnsi="Arial" w:cs="Arial"/>
+                <w:sz w:val="20"/>
+                <w:szCs w:val="20"/>
+              </w:rPr>
+              <w:t>Transit</w:t>
+            </w:r>
+            <w:r>
+              <w:rPr>
+                <w:rFonts w:ascii="Arial" w:hAnsi="Arial" w:cs="Arial"/>
+                <w:sz w:val="20"/>
+                <w:szCs w:val="20"/>
+              </w:rPr>
+              <w:t xml:space="preserve"> Hired Equipment Clerk. Contact information is located at the top of this document.</w:t>
             </w:r>
           </w:p>
           <w:p>
@@ -1997,7 +2033,23 @@
                 <w:sz w:val="20"/>
                 <w:szCs w:val="20"/>
               </w:rPr>
-              <w:t>Once you have completed all the above, please email, mail, fax or drop off this document and other relevant documentation to your local Ministry of Transportation and Infrastructure office. Contact information is located at the top of this document.</w:t>
+              <w:t xml:space="preserve">Once you have completed all the above, please email, mail, fax or drop off this document and other relevant documentation to your local Ministry of Transportation and </w:t>
+            </w:r>
+            <w:r>
+              <w:rPr>
+                <w:rFonts w:ascii="Arial" w:hAnsi="Arial" w:cs="Arial"/>
+                <w:sz w:val="20"/>
+                <w:szCs w:val="20"/>
+              </w:rPr>
+              <w:t>Transit</w:t>
+            </w:r>
+            <w:r>
+              <w:rPr>
+                <w:rFonts w:ascii="Arial" w:hAnsi="Arial" w:cs="Arial"/>
+                <w:sz w:val="20"/>
+                <w:szCs w:val="20"/>
+              </w:rPr>
+              <w:t xml:space="preserve"> office. Contact information is located at the top of this document.</w:t>
             </w:r>
           </w:p>
           <w:p>
@@ -2057,9 +2109,43 @@
                 <w:sz w:val="20"/>
                 <w:szCs w:val="20"/>
               </w:rPr>
-              <w:t xml:space="preserve">For more information regarding the Ministry of Transportation and Infrastructure’s Hired Equipment Program, please go online to the following web-site </w:t>
-            </w:r>
-            <w:hyperlink r:id="rId9">
+              <w:t xml:space="preserve">For more information regarding the Ministry of Transportation and </w:t>
+            </w:r>
+            <w:r>
+              <w:rPr>
+                <w:rFonts w:ascii="Arial" w:hAnsi="Arial" w:cs="Arial"/>
+                <w:sz w:val="20"/>
+                <w:szCs w:val="20"/>
+              </w:rPr>
+              <w:t>Transit</w:t>
+            </w:r>
+            <w:r>
+              <w:rPr>
+                <w:rFonts w:ascii="Arial" w:hAnsi="Arial" w:cs="Arial"/>
+                <w:sz w:val="20"/>
+                <w:szCs w:val="20"/>
+              </w:rPr>
+              <w:t xml:space="preserve">’s Hired Equipment Program, please go online to the following </w:t>
+            </w:r>
+            <w:proofErr w:type="gramStart"/>
+            <w:r>
+              <w:rPr>
+                <w:rFonts w:ascii="Arial" w:hAnsi="Arial" w:cs="Arial"/>
+                <w:sz w:val="20"/>
+                <w:szCs w:val="20"/>
+              </w:rPr>
+              <w:t>web-site</w:t>
+            </w:r>
+            <w:proofErr w:type="gramEnd"/>
+            <w:r>
+              <w:rPr>
+                <w:rFonts w:ascii="Arial" w:hAnsi="Arial" w:cs="Arial"/>
+                <w:sz w:val="20"/>
+                <w:szCs w:val="20"/>
+              </w:rPr>
+              <w:t xml:space="preserve"> </w:t>
+            </w:r>
+            <w:hyperlink r:id="rId8">
               <w:r>
                 <w:rPr>
                   <w:rFonts w:ascii="Arial" w:hAnsi="Arial" w:cs="Arial"/>
@@ -2348,7 +2434,7 @@
               </wp:anchor>
             </w:drawing>
           </mc:Choice>
-          <mc:Fallback xmlns:a="http://schemas.openxmlformats.org/drawingml/2006/main" xmlns:a14="http://schemas.microsoft.com/office/drawing/2010/main">
+          <mc:Fallback xmlns:a14="http://schemas.microsoft.com/office/drawing/2010/main" xmlns:a="http://schemas.openxmlformats.org/drawingml/2006/main">
             <w:pict>
               <v:shape id="Freeform 28" style="position:absolute;margin-left:394pt;margin-top:16.7pt;width:164.2pt;height:.1pt;z-index:-251657216;visibility:visible;mso-wrap-style:square;mso-width-percent:0;mso-height-percent:0;mso-wrap-distance-left:0;mso-wrap-distance-top:0;mso-wrap-distance-right:0;mso-wrap-distance-bottom:0;mso-position-horizontal:absolute;mso-position-horizontal-relative:page;mso-position-vertical:absolute;mso-position-vertical-relative:text;mso-width-percent:0;mso-height-percent:0;mso-width-relative:page;mso-height-relative:page;v-text-anchor:top" coordsize="3284,1270" o:spid="_x0000_s1026" filled="f" strokeweight=".2825mm" path="m,l3283,e" o:gfxdata="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" w14:anchorId="128A568E">
                 <v:path arrowok="t" o:connecttype="custom" o:connectlocs="0,0;2084705,0" o:connectangles="0,0"/>
@@ -4101,7 +4187,7 @@
               </wp:anchor>
             </w:drawing>
           </mc:Choice>
-          <mc:Fallback xmlns:a="http://schemas.openxmlformats.org/drawingml/2006/main" xmlns:a14="http://schemas.microsoft.com/office/drawing/2010/main">
+          <mc:Fallback xmlns:a14="http://schemas.microsoft.com/office/drawing/2010/main" xmlns:a="http://schemas.openxmlformats.org/drawingml/2006/main">
             <w:pict>
               <v:shape id="Freeform 27" style="position:absolute;margin-left:104.9pt;margin-top:15.3pt;width:163.4pt;height:.1pt;z-index:-251656192;visibility:visible;mso-wrap-style:square;mso-width-percent:0;mso-height-percent:0;mso-wrap-distance-left:0;mso-wrap-distance-top:0;mso-wrap-distance-right:0;mso-wrap-distance-bottom:0;mso-position-horizontal:absolute;mso-position-horizontal-relative:page;mso-position-vertical:absolute;mso-position-vertical-relative:text;mso-width-percent:0;mso-height-percent:0;mso-width-relative:page;mso-height-relative:page;v-text-anchor:top" coordsize="3268,1270" o:spid="_x0000_s1026" filled="f" strokeweight=".2825mm" path="m,l3267,e" o:gfxdata="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" w14:anchorId="63E3D20E">
                 <v:path arrowok="t" o:connecttype="custom" o:connectlocs="0,0;2074545,0" o:connectangles="0,0"/>
@@ -4212,7 +4298,7 @@
               </wp:anchor>
             </w:drawing>
           </mc:Choice>
-          <mc:Fallback xmlns:a="http://schemas.openxmlformats.org/drawingml/2006/main" xmlns:a14="http://schemas.microsoft.com/office/drawing/2010/main">
+          <mc:Fallback xmlns:a14="http://schemas.microsoft.com/office/drawing/2010/main" xmlns:a="http://schemas.openxmlformats.org/drawingml/2006/main">
             <w:pict>
               <v:shape id="Freeform 26" style="position:absolute;margin-left:394pt;margin-top:15.3pt;width:164.2pt;height:.1pt;z-index:-251655168;visibility:visible;mso-wrap-style:square;mso-width-percent:0;mso-height-percent:0;mso-wrap-distance-left:0;mso-wrap-distance-top:0;mso-wrap-distance-right:0;mso-wrap-distance-bottom:0;mso-position-horizontal:absolute;mso-position-horizontal-relative:page;mso-position-vertical:absolute;mso-position-vertical-relative:text;mso-width-percent:0;mso-height-percent:0;mso-width-relative:page;mso-height-relative:page;v-text-anchor:top" coordsize="3284,1270" o:spid="_x0000_s1026" filled="f" strokeweight=".2825mm" path="m,l3283,e" o:gfxdata="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" w14:anchorId="03EF7484">
                 <v:path arrowok="t" o:connecttype="custom" o:connectlocs="0,0;2084705,0" o:connectangles="0,0"/>
@@ -4270,12 +4356,12 @@
       </w:pPr>
     </w:p>
     <w:sectPr>
-      <w:headerReference w:type="even" r:id="rId10"/>
-      <w:headerReference w:type="default" r:id="rId11"/>
-      <w:footerReference w:type="even" r:id="rId12"/>
-      <w:footerReference w:type="default" r:id="rId13"/>
-      <w:headerReference w:type="first" r:id="rId14"/>
-      <w:footerReference w:type="first" r:id="rId15"/>
+      <w:headerReference w:type="even" r:id="rId9"/>
+      <w:headerReference w:type="default" r:id="rId10"/>
+      <w:footerReference w:type="even" r:id="rId11"/>
+      <w:footerReference w:type="default" r:id="rId12"/>
+      <w:headerReference w:type="first" r:id="rId13"/>
+      <w:footerReference w:type="first" r:id="rId14"/>
       <w:type w:val="oddPage"/>
       <w:pgSz w:w="11900" w:h="16840"/>
       <w:pgMar w:top="2642" w:right="23" w:bottom="426" w:left="23" w:header="709" w:footer="130" w:gutter="0"/>

</xml_diff>

<commit_message>
Replace old logo and wording for the new Ministry
</commit_message>
<xml_diff>
--- a/Server/HetsReport/Templates/OwnerVerification-Template.docx
+++ b/Server/HetsReport/Templates/OwnerVerification-Template.docx
@@ -106,7 +106,7 @@
                 <v:stroke joinstyle="miter"/>
                 <v:path gradientshapeok="t" o:connecttype="rect"/>
               </v:shapetype>
-              <v:shape id="Text Box 39" o:spid="_x0000_s1026" type="#_x0000_t202" style="position:absolute;margin-left:282.65pt;margin-top:70.2pt;width:309pt;height:15.6pt;z-index:251662336;visibility:visible;mso-wrap-style:square;mso-width-percent:0;mso-height-percent:0;mso-wrap-distance-left:9pt;mso-wrap-distance-top:0;mso-wrap-distance-right:9pt;mso-wrap-distance-bottom:0;mso-position-horizontal:absolute;mso-position-horizontal-relative:text;mso-position-vertical:absolute;mso-position-vertical-relative:page;mso-width-percent:0;mso-height-percent:0;mso-width-relative:margin;mso-height-relative:margin;v-text-anchor:top" o:gfxdata="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" fillcolor="white [3201]" stroked="f" strokeweight=".5pt">
+              <v:shape id="Text Box 39" o:spid="_x0000_s1026" type="#_x0000_t202" style="position:absolute;margin-left:282.65pt;margin-top:70.2pt;width:309pt;height:15.6pt;z-index:251662336;visibility:visible;mso-wrap-style:square;mso-width-percent:0;mso-height-percent:0;mso-wrap-distance-left:9pt;mso-wrap-distance-top:0;mso-wrap-distance-right:9pt;mso-wrap-distance-bottom:0;mso-position-horizontal:absolute;mso-position-horizontal-relative:text;mso-position-vertical:absolute;mso-position-vertical-relative:page;mso-width-percent:0;mso-height-percent:0;mso-width-relative:margin;mso-height-relative:margin;v-text-anchor:top" o:gfxdata="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" fillcolor="white [3201]" stroked="f" strokeweight=".5pt">
                 <v:textbox inset=",,0">
                   <w:txbxContent>
                     <w:p>
@@ -2434,7 +2434,7 @@
               </wp:anchor>
             </w:drawing>
           </mc:Choice>
-          <mc:Fallback xmlns:a14="http://schemas.microsoft.com/office/drawing/2010/main" xmlns:a="http://schemas.openxmlformats.org/drawingml/2006/main">
+          <mc:Fallback xmlns:a="http://schemas.openxmlformats.org/drawingml/2006/main" xmlns:a14="http://schemas.microsoft.com/office/drawing/2010/main">
             <w:pict>
               <v:shape id="Freeform 28" style="position:absolute;margin-left:394pt;margin-top:16.7pt;width:164.2pt;height:.1pt;z-index:-251657216;visibility:visible;mso-wrap-style:square;mso-width-percent:0;mso-height-percent:0;mso-wrap-distance-left:0;mso-wrap-distance-top:0;mso-wrap-distance-right:0;mso-wrap-distance-bottom:0;mso-position-horizontal:absolute;mso-position-horizontal-relative:page;mso-position-vertical:absolute;mso-position-vertical-relative:text;mso-width-percent:0;mso-height-percent:0;mso-width-relative:page;mso-height-relative:page;v-text-anchor:top" coordsize="3284,1270" o:spid="_x0000_s1026" filled="f" strokeweight=".2825mm" path="m,l3283,e" o:gfxdata="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" w14:anchorId="128A568E">
                 <v:path arrowok="t" o:connecttype="custom" o:connectlocs="0,0;2084705,0" o:connectangles="0,0"/>
@@ -4187,7 +4187,7 @@
               </wp:anchor>
             </w:drawing>
           </mc:Choice>
-          <mc:Fallback xmlns:a14="http://schemas.microsoft.com/office/drawing/2010/main" xmlns:a="http://schemas.openxmlformats.org/drawingml/2006/main">
+          <mc:Fallback xmlns:a="http://schemas.openxmlformats.org/drawingml/2006/main" xmlns:a14="http://schemas.microsoft.com/office/drawing/2010/main">
             <w:pict>
               <v:shape id="Freeform 27" style="position:absolute;margin-left:104.9pt;margin-top:15.3pt;width:163.4pt;height:.1pt;z-index:-251656192;visibility:visible;mso-wrap-style:square;mso-width-percent:0;mso-height-percent:0;mso-wrap-distance-left:0;mso-wrap-distance-top:0;mso-wrap-distance-right:0;mso-wrap-distance-bottom:0;mso-position-horizontal:absolute;mso-position-horizontal-relative:page;mso-position-vertical:absolute;mso-position-vertical-relative:text;mso-width-percent:0;mso-height-percent:0;mso-width-relative:page;mso-height-relative:page;v-text-anchor:top" coordsize="3268,1270" o:spid="_x0000_s1026" filled="f" strokeweight=".2825mm" path="m,l3267,e" o:gfxdata="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" w14:anchorId="63E3D20E">
                 <v:path arrowok="t" o:connecttype="custom" o:connectlocs="0,0;2074545,0" o:connectangles="0,0"/>
@@ -4298,7 +4298,7 @@
               </wp:anchor>
             </w:drawing>
           </mc:Choice>
-          <mc:Fallback xmlns:a14="http://schemas.microsoft.com/office/drawing/2010/main" xmlns:a="http://schemas.openxmlformats.org/drawingml/2006/main">
+          <mc:Fallback xmlns:a="http://schemas.openxmlformats.org/drawingml/2006/main" xmlns:a14="http://schemas.microsoft.com/office/drawing/2010/main">
             <w:pict>
               <v:shape id="Freeform 26" style="position:absolute;margin-left:394pt;margin-top:15.3pt;width:164.2pt;height:.1pt;z-index:-251655168;visibility:visible;mso-wrap-style:square;mso-width-percent:0;mso-height-percent:0;mso-wrap-distance-left:0;mso-wrap-distance-top:0;mso-wrap-distance-right:0;mso-wrap-distance-bottom:0;mso-position-horizontal:absolute;mso-position-horizontal-relative:page;mso-position-vertical:absolute;mso-position-vertical-relative:text;mso-width-percent:0;mso-height-percent:0;mso-width-relative:page;mso-height-relative:page;v-text-anchor:top" coordsize="3284,1270" o:spid="_x0000_s1026" filled="f" strokeweight=".2825mm" path="m,l3283,e" o:gfxdata="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" w14:anchorId="03EF7484">
                 <v:path arrowok="t" o:connecttype="custom" o:connectlocs="0,0;2084705,0" o:connectangles="0,0"/>
@@ -4356,12 +4356,7 @@
       </w:pPr>
     </w:p>
     <w:sectPr>
-      <w:headerReference w:type="even" r:id="rId9"/>
-      <w:headerReference w:type="default" r:id="rId10"/>
-      <w:footerReference w:type="even" r:id="rId11"/>
-      <w:footerReference w:type="default" r:id="rId12"/>
-      <w:headerReference w:type="first" r:id="rId13"/>
-      <w:footerReference w:type="first" r:id="rId14"/>
+      <w:headerReference w:type="default" r:id="rId9"/>
       <w:type w:val="oddPage"/>
       <w:pgSz w:w="11900" w:h="16840"/>
       <w:pgMar w:top="2642" w:right="23" w:bottom="426" w:left="23" w:header="709" w:footer="130" w:gutter="0"/>
@@ -4392,36 +4387,6 @@
 </w:endnotes>
 </file>
 
-<file path=word/footer1.xml><?xml version="1.0" encoding="utf-8"?>
-<w:ftr xmlns:wpc="http://schemas.microsoft.com/office/word/2010/wordprocessingCanvas" xmlns:cx="http://schemas.microsoft.com/office/drawing/2014/chartex" xmlns:cx1="http://schemas.microsoft.com/office/drawing/2015/9/8/chartex" xmlns:cx2="http://schemas.microsoft.com/office/drawing/2015/10/21/chartex" xmlns:cx3="http://schemas.microsoft.com/office/drawing/2016/5/9/chartex" xmlns:cx4="http://schemas.microsoft.com/office/drawing/2016/5/10/chartex" xmlns:cx5="http://schemas.microsoft.com/office/drawing/2016/5/11/chartex" xmlns:cx6="http://schemas.microsoft.com/office/drawing/2016/5/12/chartex" xmlns:cx7="http://schemas.microsoft.com/office/drawing/2016/5/13/chartex" xmlns:cx8="http://schemas.microsoft.com/office/drawing/2016/5/14/chartex" xmlns:mc="http://schemas.openxmlformats.org/markup-compatibility/2006" xmlns:aink="http://schemas.microsoft.com/office/drawing/2016/ink" xmlns:am3d="http://schemas.microsoft.com/office/drawing/2017/model3d" xmlns:o="urn:schemas-microsoft-com:office:office" xmlns:oel="http://schemas.microsoft.com/office/2019/extlst" xmlns:r="http://schemas.openxmlformats.org/officeDocument/2006/relationships" xmlns:m="http://schemas.openxmlformats.org/officeDocument/2006/math" xmlns:v="urn:schemas-microsoft-com:vml" xmlns:wp14="http://schemas.microsoft.com/office/word/2010/wordprocessingDrawing" xmlns:wp="http://schemas.openxmlformats.org/drawingml/2006/wordprocessingDrawing" xmlns:w10="urn:schemas-microsoft-com:office:word" xmlns:w="http://schemas.openxmlformats.org/wordprocessingml/2006/main" xmlns:w14="http://schemas.microsoft.com/office/word/2010/wordml" xmlns:w15="http://schemas.microsoft.com/office/word/2012/wordml" xmlns:w16cex="http://schemas.microsoft.com/office/word/2018/wordml/cex" xmlns:w16cid="http://schemas.microsoft.com/office/word/2016/wordml/cid" xmlns:w16="http://schemas.microsoft.com/office/word/2018/wordml" xmlns:w16du="http://schemas.microsoft.com/office/word/2023/wordml/word16du" xmlns:w16sdtdh="http://schemas.microsoft.com/office/word/2020/wordml/sdtdatahash" xmlns:w16sdtfl="http://schemas.microsoft.com/office/word/2024/wordml/sdtformatlock" xmlns:w16se="http://schemas.microsoft.com/office/word/2015/wordml/symex" xmlns:wpg="http://schemas.microsoft.com/office/word/2010/wordprocessingGroup" xmlns:wpi="http://schemas.microsoft.com/office/word/2010/wordprocessingInk" xmlns:wne="http://schemas.microsoft.com/office/word/2006/wordml" xmlns:wps="http://schemas.microsoft.com/office/word/2010/wordprocessingShape" mc:Ignorable="w14 w15 w16se w16cid w16 w16cex w16sdtdh w16sdtfl w16du wp14">
-  <w:p>
-    <w:pPr>
-      <w:pStyle w:val="Footer"/>
-    </w:pPr>
-  </w:p>
-</w:ftr>
-</file>
-
-<file path=word/footer2.xml><?xml version="1.0" encoding="utf-8"?>
-<w:ftr xmlns:wpc="http://schemas.microsoft.com/office/word/2010/wordprocessingCanvas" xmlns:cx="http://schemas.microsoft.com/office/drawing/2014/chartex" xmlns:cx1="http://schemas.microsoft.com/office/drawing/2015/9/8/chartex" xmlns:cx2="http://schemas.microsoft.com/office/drawing/2015/10/21/chartex" xmlns:cx3="http://schemas.microsoft.com/office/drawing/2016/5/9/chartex" xmlns:cx4="http://schemas.microsoft.com/office/drawing/2016/5/10/chartex" xmlns:cx5="http://schemas.microsoft.com/office/drawing/2016/5/11/chartex" xmlns:cx6="http://schemas.microsoft.com/office/drawing/2016/5/12/chartex" xmlns:cx7="http://schemas.microsoft.com/office/drawing/2016/5/13/chartex" xmlns:cx8="http://schemas.microsoft.com/office/drawing/2016/5/14/chartex" xmlns:mc="http://schemas.openxmlformats.org/markup-compatibility/2006" xmlns:aink="http://schemas.microsoft.com/office/drawing/2016/ink" xmlns:am3d="http://schemas.microsoft.com/office/drawing/2017/model3d" xmlns:o="urn:schemas-microsoft-com:office:office" xmlns:oel="http://schemas.microsoft.com/office/2019/extlst" xmlns:r="http://schemas.openxmlformats.org/officeDocument/2006/relationships" xmlns:m="http://schemas.openxmlformats.org/officeDocument/2006/math" xmlns:v="urn:schemas-microsoft-com:vml" xmlns:wp14="http://schemas.microsoft.com/office/word/2010/wordprocessingDrawing" xmlns:wp="http://schemas.openxmlformats.org/drawingml/2006/wordprocessingDrawing" xmlns:w10="urn:schemas-microsoft-com:office:word" xmlns:w="http://schemas.openxmlformats.org/wordprocessingml/2006/main" xmlns:w14="http://schemas.microsoft.com/office/word/2010/wordml" xmlns:w15="http://schemas.microsoft.com/office/word/2012/wordml" xmlns:w16cex="http://schemas.microsoft.com/office/word/2018/wordml/cex" xmlns:w16cid="http://schemas.microsoft.com/office/word/2016/wordml/cid" xmlns:w16="http://schemas.microsoft.com/office/word/2018/wordml" xmlns:w16du="http://schemas.microsoft.com/office/word/2023/wordml/word16du" xmlns:w16sdtdh="http://schemas.microsoft.com/office/word/2020/wordml/sdtdatahash" xmlns:w16sdtfl="http://schemas.microsoft.com/office/word/2024/wordml/sdtformatlock" xmlns:w16se="http://schemas.microsoft.com/office/word/2015/wordml/symex" xmlns:wpg="http://schemas.microsoft.com/office/word/2010/wordprocessingGroup" xmlns:wpi="http://schemas.microsoft.com/office/word/2010/wordprocessingInk" xmlns:wne="http://schemas.microsoft.com/office/word/2006/wordml" xmlns:wps="http://schemas.microsoft.com/office/word/2010/wordprocessingShape" mc:Ignorable="w14 w15 w16se w16cid w16 w16cex w16sdtdh w16sdtfl w16du wp14">
-  <w:p>
-    <w:pPr>
-      <w:pStyle w:val="Footer"/>
-    </w:pPr>
-  </w:p>
-</w:ftr>
-</file>
-
-<file path=word/footer3.xml><?xml version="1.0" encoding="utf-8"?>
-<w:ftr xmlns:wpc="http://schemas.microsoft.com/office/word/2010/wordprocessingCanvas" xmlns:cx="http://schemas.microsoft.com/office/drawing/2014/chartex" xmlns:cx1="http://schemas.microsoft.com/office/drawing/2015/9/8/chartex" xmlns:cx2="http://schemas.microsoft.com/office/drawing/2015/10/21/chartex" xmlns:cx3="http://schemas.microsoft.com/office/drawing/2016/5/9/chartex" xmlns:cx4="http://schemas.microsoft.com/office/drawing/2016/5/10/chartex" xmlns:cx5="http://schemas.microsoft.com/office/drawing/2016/5/11/chartex" xmlns:cx6="http://schemas.microsoft.com/office/drawing/2016/5/12/chartex" xmlns:cx7="http://schemas.microsoft.com/office/drawing/2016/5/13/chartex" xmlns:cx8="http://schemas.microsoft.com/office/drawing/2016/5/14/chartex" xmlns:mc="http://schemas.openxmlformats.org/markup-compatibility/2006" xmlns:aink="http://schemas.microsoft.com/office/drawing/2016/ink" xmlns:am3d="http://schemas.microsoft.com/office/drawing/2017/model3d" xmlns:o="urn:schemas-microsoft-com:office:office" xmlns:oel="http://schemas.microsoft.com/office/2019/extlst" xmlns:r="http://schemas.openxmlformats.org/officeDocument/2006/relationships" xmlns:m="http://schemas.openxmlformats.org/officeDocument/2006/math" xmlns:v="urn:schemas-microsoft-com:vml" xmlns:wp14="http://schemas.microsoft.com/office/word/2010/wordprocessingDrawing" xmlns:wp="http://schemas.openxmlformats.org/drawingml/2006/wordprocessingDrawing" xmlns:w10="urn:schemas-microsoft-com:office:word" xmlns:w="http://schemas.openxmlformats.org/wordprocessingml/2006/main" xmlns:w14="http://schemas.microsoft.com/office/word/2010/wordml" xmlns:w15="http://schemas.microsoft.com/office/word/2012/wordml" xmlns:w16cex="http://schemas.microsoft.com/office/word/2018/wordml/cex" xmlns:w16cid="http://schemas.microsoft.com/office/word/2016/wordml/cid" xmlns:w16="http://schemas.microsoft.com/office/word/2018/wordml" xmlns:w16du="http://schemas.microsoft.com/office/word/2023/wordml/word16du" xmlns:w16sdtdh="http://schemas.microsoft.com/office/word/2020/wordml/sdtdatahash" xmlns:w16sdtfl="http://schemas.microsoft.com/office/word/2024/wordml/sdtformatlock" xmlns:w16se="http://schemas.microsoft.com/office/word/2015/wordml/symex" xmlns:wpg="http://schemas.microsoft.com/office/word/2010/wordprocessingGroup" xmlns:wpi="http://schemas.microsoft.com/office/word/2010/wordprocessingInk" xmlns:wne="http://schemas.microsoft.com/office/word/2006/wordml" xmlns:wps="http://schemas.microsoft.com/office/word/2010/wordprocessingShape" mc:Ignorable="w14 w15 w16se w16cid w16 w16cex w16sdtdh w16sdtfl w16du wp14">
-  <w:p>
-    <w:pPr>
-      <w:pStyle w:val="Footer"/>
-    </w:pPr>
-  </w:p>
-</w:ftr>
-</file>
-
 <file path=word/footnotes.xml><?xml version="1.0" encoding="utf-8"?>
 <w:footnotes xmlns:wpc="http://schemas.microsoft.com/office/word/2010/wordprocessingCanvas" xmlns:cx="http://schemas.microsoft.com/office/drawing/2014/chartex" xmlns:cx1="http://schemas.microsoft.com/office/drawing/2015/9/8/chartex" xmlns:cx2="http://schemas.microsoft.com/office/drawing/2015/10/21/chartex" xmlns:cx3="http://schemas.microsoft.com/office/drawing/2016/5/9/chartex" xmlns:cx4="http://schemas.microsoft.com/office/drawing/2016/5/10/chartex" xmlns:cx5="http://schemas.microsoft.com/office/drawing/2016/5/11/chartex" xmlns:cx6="http://schemas.microsoft.com/office/drawing/2016/5/12/chartex" xmlns:cx7="http://schemas.microsoft.com/office/drawing/2016/5/13/chartex" xmlns:cx8="http://schemas.microsoft.com/office/drawing/2016/5/14/chartex" xmlns:mc="http://schemas.openxmlformats.org/markup-compatibility/2006" xmlns:aink="http://schemas.microsoft.com/office/drawing/2016/ink" xmlns:am3d="http://schemas.microsoft.com/office/drawing/2017/model3d" xmlns:o="urn:schemas-microsoft-com:office:office" xmlns:oel="http://schemas.microsoft.com/office/2019/extlst" xmlns:r="http://schemas.openxmlformats.org/officeDocument/2006/relationships" xmlns:m="http://schemas.openxmlformats.org/officeDocument/2006/math" xmlns:v="urn:schemas-microsoft-com:vml" xmlns:wp14="http://schemas.microsoft.com/office/word/2010/wordprocessingDrawing" xmlns:wp="http://schemas.openxmlformats.org/drawingml/2006/wordprocessingDrawing" xmlns:w10="urn:schemas-microsoft-com:office:word" xmlns:w="http://schemas.openxmlformats.org/wordprocessingml/2006/main" xmlns:w14="http://schemas.microsoft.com/office/word/2010/wordml" xmlns:w15="http://schemas.microsoft.com/office/word/2012/wordml" xmlns:w16cex="http://schemas.microsoft.com/office/word/2018/wordml/cex" xmlns:w16cid="http://schemas.microsoft.com/office/word/2016/wordml/cid" xmlns:w16="http://schemas.microsoft.com/office/word/2018/wordml" xmlns:w16du="http://schemas.microsoft.com/office/word/2023/wordml/word16du" xmlns:w16sdtdh="http://schemas.microsoft.com/office/word/2020/wordml/sdtdatahash" xmlns:w16sdtfl="http://schemas.microsoft.com/office/word/2024/wordml/sdtformatlock" xmlns:w16se="http://schemas.microsoft.com/office/word/2015/wordml/symex" xmlns:wpg="http://schemas.microsoft.com/office/word/2010/wordprocessingGroup" xmlns:wpi="http://schemas.microsoft.com/office/word/2010/wordprocessingInk" xmlns:wne="http://schemas.microsoft.com/office/word/2006/wordml" xmlns:wps="http://schemas.microsoft.com/office/word/2010/wordprocessingShape" mc:Ignorable="w14 w15 w16se w16cid w16 w16cex w16sdtdh w16sdtfl w16du wp14">
   <w:footnote w:type="separator" w:id="-1">
@@ -4444,16 +4409,79 @@
 <file path=word/header1.xml><?xml version="1.0" encoding="utf-8"?>
 <w:hdr xmlns:wpc="http://schemas.microsoft.com/office/word/2010/wordprocessingCanvas" xmlns:cx="http://schemas.microsoft.com/office/drawing/2014/chartex" xmlns:cx1="http://schemas.microsoft.com/office/drawing/2015/9/8/chartex" xmlns:cx2="http://schemas.microsoft.com/office/drawing/2015/10/21/chartex" xmlns:cx3="http://schemas.microsoft.com/office/drawing/2016/5/9/chartex" xmlns:cx4="http://schemas.microsoft.com/office/drawing/2016/5/10/chartex" xmlns:cx5="http://schemas.microsoft.com/office/drawing/2016/5/11/chartex" xmlns:cx6="http://schemas.microsoft.com/office/drawing/2016/5/12/chartex" xmlns:cx7="http://schemas.microsoft.com/office/drawing/2016/5/13/chartex" xmlns:cx8="http://schemas.microsoft.com/office/drawing/2016/5/14/chartex" xmlns:mc="http://schemas.openxmlformats.org/markup-compatibility/2006" xmlns:aink="http://schemas.microsoft.com/office/drawing/2016/ink" xmlns:am3d="http://schemas.microsoft.com/office/drawing/2017/model3d" xmlns:o="urn:schemas-microsoft-com:office:office" xmlns:oel="http://schemas.microsoft.com/office/2019/extlst" xmlns:r="http://schemas.openxmlformats.org/officeDocument/2006/relationships" xmlns:m="http://schemas.openxmlformats.org/officeDocument/2006/math" xmlns:v="urn:schemas-microsoft-com:vml" xmlns:wp14="http://schemas.microsoft.com/office/word/2010/wordprocessingDrawing" xmlns:wp="http://schemas.openxmlformats.org/drawingml/2006/wordprocessingDrawing" xmlns:w10="urn:schemas-microsoft-com:office:word" xmlns:w="http://schemas.openxmlformats.org/wordprocessingml/2006/main" xmlns:w14="http://schemas.microsoft.com/office/word/2010/wordml" xmlns:w15="http://schemas.microsoft.com/office/word/2012/wordml" xmlns:w16cex="http://schemas.microsoft.com/office/word/2018/wordml/cex" xmlns:w16cid="http://schemas.microsoft.com/office/word/2016/wordml/cid" xmlns:w16="http://schemas.microsoft.com/office/word/2018/wordml" xmlns:w16du="http://schemas.microsoft.com/office/word/2023/wordml/word16du" xmlns:w16sdtdh="http://schemas.microsoft.com/office/word/2020/wordml/sdtdatahash" xmlns:w16sdtfl="http://schemas.microsoft.com/office/word/2024/wordml/sdtformatlock" xmlns:w16se="http://schemas.microsoft.com/office/word/2015/wordml/symex" xmlns:wpg="http://schemas.microsoft.com/office/word/2010/wordprocessingGroup" xmlns:wpi="http://schemas.microsoft.com/office/word/2010/wordprocessingInk" xmlns:wne="http://schemas.microsoft.com/office/word/2006/wordml" xmlns:wps="http://schemas.microsoft.com/office/word/2010/wordprocessingShape" mc:Ignorable="w14 w15 w16se w16cid w16 w16cex w16sdtdh w16sdtfl w16du wp14">
   <w:p>
-    <w:pPr>
-      <w:pStyle w:val="Header"/>
-    </w:pPr>
-  </w:p>
-</w:hdr>
-</file>
-
-<file path=word/header2.xml><?xml version="1.0" encoding="utf-8"?>
-<w:hdr xmlns:wpc="http://schemas.microsoft.com/office/word/2010/wordprocessingCanvas" xmlns:cx="http://schemas.microsoft.com/office/drawing/2014/chartex" xmlns:cx1="http://schemas.microsoft.com/office/drawing/2015/9/8/chartex" xmlns:cx2="http://schemas.microsoft.com/office/drawing/2015/10/21/chartex" xmlns:cx3="http://schemas.microsoft.com/office/drawing/2016/5/9/chartex" xmlns:cx4="http://schemas.microsoft.com/office/drawing/2016/5/10/chartex" xmlns:cx5="http://schemas.microsoft.com/office/drawing/2016/5/11/chartex" xmlns:cx6="http://schemas.microsoft.com/office/drawing/2016/5/12/chartex" xmlns:cx7="http://schemas.microsoft.com/office/drawing/2016/5/13/chartex" xmlns:cx8="http://schemas.microsoft.com/office/drawing/2016/5/14/chartex" xmlns:mc="http://schemas.openxmlformats.org/markup-compatibility/2006" xmlns:aink="http://schemas.microsoft.com/office/drawing/2016/ink" xmlns:am3d="http://schemas.microsoft.com/office/drawing/2017/model3d" xmlns:o="urn:schemas-microsoft-com:office:office" xmlns:oel="http://schemas.microsoft.com/office/2019/extlst" xmlns:r="http://schemas.openxmlformats.org/officeDocument/2006/relationships" xmlns:m="http://schemas.openxmlformats.org/officeDocument/2006/math" xmlns:v="urn:schemas-microsoft-com:vml" xmlns:wp14="http://schemas.microsoft.com/office/word/2010/wordprocessingDrawing" xmlns:wp="http://schemas.openxmlformats.org/drawingml/2006/wordprocessingDrawing" xmlns:w10="urn:schemas-microsoft-com:office:word" xmlns:w="http://schemas.openxmlformats.org/wordprocessingml/2006/main" xmlns:w14="http://schemas.microsoft.com/office/word/2010/wordml" xmlns:w15="http://schemas.microsoft.com/office/word/2012/wordml" xmlns:w16cex="http://schemas.microsoft.com/office/word/2018/wordml/cex" xmlns:w16cid="http://schemas.microsoft.com/office/word/2016/wordml/cid" xmlns:w16="http://schemas.microsoft.com/office/word/2018/wordml" xmlns:w16du="http://schemas.microsoft.com/office/word/2023/wordml/word16du" xmlns:w16sdtdh="http://schemas.microsoft.com/office/word/2020/wordml/sdtdatahash" xmlns:w16sdtfl="http://schemas.microsoft.com/office/word/2024/wordml/sdtformatlock" xmlns:w16se="http://schemas.microsoft.com/office/word/2015/wordml/symex" xmlns:wpg="http://schemas.microsoft.com/office/word/2010/wordprocessingGroup" xmlns:wpi="http://schemas.microsoft.com/office/word/2010/wordprocessingInk" xmlns:wne="http://schemas.microsoft.com/office/word/2006/wordml" xmlns:wps="http://schemas.microsoft.com/office/word/2010/wordprocessingShape" mc:Ignorable="w14 w15 w16se w16cid w16 w16cex w16sdtdh w16sdtfl w16du wp14">
-  <w:p>
+    <w:r>
+      <w:rPr>
+        <w:noProof/>
+      </w:rPr>
+      <w:drawing>
+        <wp:anchor distT="0" distB="0" distL="114300" distR="114300" simplePos="0" relativeHeight="251658240" behindDoc="1" locked="0" layoutInCell="1" allowOverlap="1" wp14:anchorId="0BA842CB" wp14:editId="4B6D6C99">
+          <wp:simplePos x="0" y="0"/>
+          <wp:positionH relativeFrom="margin">
+            <wp:posOffset>320040</wp:posOffset>
+          </wp:positionH>
+          <wp:positionV relativeFrom="paragraph">
+            <wp:posOffset>-99695</wp:posOffset>
+          </wp:positionV>
+          <wp:extent cx="2682240" cy="1235075"/>
+          <wp:effectExtent l="0" t="0" r="0" b="0"/>
+          <wp:wrapTight wrapText="bothSides">
+            <wp:wrapPolygon edited="0">
+              <wp:start x="4449" y="3665"/>
+              <wp:lineTo x="3528" y="5331"/>
+              <wp:lineTo x="2455" y="7996"/>
+              <wp:lineTo x="2455" y="9662"/>
+              <wp:lineTo x="1841" y="14992"/>
+              <wp:lineTo x="1841" y="15992"/>
+              <wp:lineTo x="1994" y="17324"/>
+              <wp:lineTo x="2148" y="17991"/>
+              <wp:lineTo x="17642" y="17991"/>
+              <wp:lineTo x="17642" y="15992"/>
+              <wp:lineTo x="19790" y="13993"/>
+              <wp:lineTo x="19943" y="12993"/>
+              <wp:lineTo x="17795" y="9662"/>
+              <wp:lineTo x="18409" y="7996"/>
+              <wp:lineTo x="10278" y="3665"/>
+              <wp:lineTo x="4449" y="3665"/>
+            </wp:wrapPolygon>
+          </wp:wrapTight>
+          <wp:docPr id="1367798319" name="Graphic 1"/>
+          <wp:cNvGraphicFramePr>
+            <a:graphicFrameLocks xmlns:a="http://schemas.openxmlformats.org/drawingml/2006/main" noChangeAspect="1"/>
+          </wp:cNvGraphicFramePr>
+          <a:graphic xmlns:a="http://schemas.openxmlformats.org/drawingml/2006/main">
+            <a:graphicData uri="http://schemas.openxmlformats.org/drawingml/2006/picture">
+              <pic:pic xmlns:pic="http://schemas.openxmlformats.org/drawingml/2006/picture">
+                <pic:nvPicPr>
+                  <pic:cNvPr id="1367798319" name=""/>
+                  <pic:cNvPicPr/>
+                </pic:nvPicPr>
+                <pic:blipFill>
+                  <a:blip r:embed="rId1">
+                    <a:extLst>
+                      <a:ext uri="{96DAC541-7B7A-43D3-8B79-37D633B846F1}">
+                        <asvg:svgBlip xmlns:asvg="http://schemas.microsoft.com/office/drawing/2016/SVG/main" r:embed="rId2"/>
+                      </a:ext>
+                    </a:extLst>
+                  </a:blip>
+                  <a:stretch>
+                    <a:fillRect/>
+                  </a:stretch>
+                </pic:blipFill>
+                <pic:spPr>
+                  <a:xfrm>
+                    <a:off x="0" y="0"/>
+                    <a:ext cx="2682240" cy="1235075"/>
+                  </a:xfrm>
+                  <a:prstGeom prst="rect">
+                    <a:avLst/>
+                  </a:prstGeom>
+                </pic:spPr>
+              </pic:pic>
+            </a:graphicData>
+          </a:graphic>
+        </wp:anchor>
+      </w:drawing>
+    </w:r>
     <w:r>
       <w:rPr>
         <w:noProof/>
@@ -4461,7 +4489,7 @@
       <mc:AlternateContent>
         <mc:Choice Requires="wps">
           <w:drawing>
-            <wp:anchor distT="0" distB="0" distL="114300" distR="114300" simplePos="0" relativeHeight="249030656" behindDoc="1" locked="0" layoutInCell="1" allowOverlap="1" wp14:anchorId="1C9E5ED6" wp14:editId="47155F89">
+            <wp:anchor distT="0" distB="0" distL="114300" distR="114300" simplePos="0" relativeHeight="249030656" behindDoc="1" locked="0" layoutInCell="1" allowOverlap="1" wp14:anchorId="1C9E5ED6" wp14:editId="28EF6C5A">
               <wp:simplePos x="0" y="0"/>
               <wp:positionH relativeFrom="page">
                 <wp:posOffset>5166360</wp:posOffset>
@@ -4643,295 +4671,6 @@
           </w:pict>
         </mc:Fallback>
       </mc:AlternateContent>
-    </w:r>
-    <w:r>
-      <w:rPr>
-        <w:noProof/>
-      </w:rPr>
-      <mc:AlternateContent>
-        <mc:Choice Requires="wps">
-          <w:drawing>
-            <wp:anchor distT="0" distB="0" distL="114300" distR="114300" simplePos="0" relativeHeight="249031680" behindDoc="1" locked="0" layoutInCell="1" allowOverlap="1" wp14:anchorId="02A8FEB4" wp14:editId="01E177B0">
-              <wp:simplePos x="0" y="0"/>
-              <wp:positionH relativeFrom="page">
-                <wp:posOffset>1722120</wp:posOffset>
-              </wp:positionH>
-              <wp:positionV relativeFrom="page">
-                <wp:posOffset>556260</wp:posOffset>
-              </wp:positionV>
-              <wp:extent cx="2286000" cy="406400"/>
-              <wp:effectExtent l="0" t="0" r="0" b="12700"/>
-              <wp:wrapNone/>
-              <wp:docPr id="2" name="Text Box 11"/>
-              <wp:cNvGraphicFramePr>
-                <a:graphicFrameLocks xmlns:a="http://schemas.openxmlformats.org/drawingml/2006/main"/>
-              </wp:cNvGraphicFramePr>
-              <a:graphic xmlns:a="http://schemas.openxmlformats.org/drawingml/2006/main">
-                <a:graphicData uri="http://schemas.microsoft.com/office/word/2010/wordprocessingShape">
-                  <wps:wsp>
-                    <wps:cNvSpPr txBox="1">
-                      <a:spLocks noChangeArrowheads="1"/>
-                    </wps:cNvSpPr>
-                    <wps:spPr bwMode="auto">
-                      <a:xfrm>
-                        <a:off x="0" y="0"/>
-                        <a:ext cx="2286000" cy="406400"/>
-                      </a:xfrm>
-                      <a:prstGeom prst="rect">
-                        <a:avLst/>
-                      </a:prstGeom>
-                      <a:noFill/>
-                      <a:ln>
-                        <a:noFill/>
-                      </a:ln>
-                      <a:extLst>
-                        <a:ext uri="{909E8E84-426E-40DD-AFC4-6F175D3DCCD1}">
-                          <a14:hiddenFill xmlns:a14="http://schemas.microsoft.com/office/drawing/2010/main">
-                            <a:solidFill>
-                              <a:srgbClr val="FFFFFF"/>
-                            </a:solidFill>
-                          </a14:hiddenFill>
-                        </a:ext>
-                        <a:ext uri="{91240B29-F687-4F45-9708-019B960494DF}">
-                          <a14:hiddenLine xmlns:a14="http://schemas.microsoft.com/office/drawing/2010/main" w="9525">
-                            <a:solidFill>
-                              <a:srgbClr val="000000"/>
-                            </a:solidFill>
-                            <a:miter lim="800000"/>
-                            <a:headEnd/>
-                            <a:tailEnd/>
-                          </a14:hiddenLine>
-                        </a:ext>
-                      </a:extLst>
-                    </wps:spPr>
-                    <wps:txbx>
-                      <w:txbxContent>
-                        <w:p>
-                          <w:pPr>
-                            <w:spacing w:before="3" w:line="266" w:lineRule="auto"/>
-                            <w:ind w:right="-20"/>
-                            <w:rPr>
-                              <w:rFonts w:ascii="Times New Roman" w:hAnsi="Times New Roman" w:cs="Times New Roman"/>
-                              <w:sz w:val="24"/>
-                            </w:rPr>
-                          </w:pPr>
-                          <w:r>
-                            <w:rPr>
-                              <w:rFonts w:ascii="Times New Roman" w:hAnsi="Times New Roman" w:cs="Times New Roman"/>
-                              <w:color w:val="34587F"/>
-                              <w:w w:val="115"/>
-                              <w:sz w:val="24"/>
-                            </w:rPr>
-                            <w:t xml:space="preserve">Ministry of Transportation and </w:t>
-                          </w:r>
-                          <w:r>
-                            <w:rPr>
-                              <w:rFonts w:ascii="Times New Roman" w:hAnsi="Times New Roman" w:cs="Times New Roman"/>
-                              <w:color w:val="34587F"/>
-                              <w:w w:val="115"/>
-                              <w:sz w:val="24"/>
-                            </w:rPr>
-                            <w:t>Transit</w:t>
-                          </w:r>
-                        </w:p>
-                        <w:p>
-                          <w:pPr>
-                            <w:spacing w:before="3" w:line="266" w:lineRule="auto"/>
-                            <w:ind w:right="-20" w:firstLine="19"/>
-                            <w:rPr>
-                              <w:sz w:val="24"/>
-                            </w:rPr>
-                          </w:pPr>
-                        </w:p>
-                      </w:txbxContent>
-                    </wps:txbx>
-                    <wps:bodyPr rot="0" vert="horz" wrap="square" lIns="0" tIns="0" rIns="0" bIns="0" anchor="t" anchorCtr="0" upright="1">
-                      <a:noAutofit/>
-                    </wps:bodyPr>
-                  </wps:wsp>
-                </a:graphicData>
-              </a:graphic>
-              <wp14:sizeRelH relativeFrom="page">
-                <wp14:pctWidth>0</wp14:pctWidth>
-              </wp14:sizeRelH>
-              <wp14:sizeRelV relativeFrom="page">
-                <wp14:pctHeight>0</wp14:pctHeight>
-              </wp14:sizeRelV>
-            </wp:anchor>
-          </w:drawing>
-        </mc:Choice>
-        <mc:Fallback>
-          <w:pict>
-            <v:shape w14:anchorId="02A8FEB4" id="Text Box 11" o:spid="_x0000_s1028" type="#_x0000_t202" style="position:absolute;margin-left:135.6pt;margin-top:43.8pt;width:180pt;height:32pt;z-index:-254284800;visibility:visible;mso-wrap-style:square;mso-width-percent:0;mso-height-percent:0;mso-wrap-distance-left:9pt;mso-wrap-distance-top:0;mso-wrap-distance-right:9pt;mso-wrap-distance-bottom:0;mso-position-horizontal:absolute;mso-position-horizontal-relative:page;mso-position-vertical:absolute;mso-position-vertical-relative:page;mso-width-percent:0;mso-height-percent:0;mso-width-relative:page;mso-height-relative:page;v-text-anchor:top" o:gfxdata="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" filled="f" stroked="f">
-              <v:textbox inset="0,0,0,0">
-                <w:txbxContent>
-                  <w:p>
-                    <w:pPr>
-                      <w:spacing w:before="3" w:line="266" w:lineRule="auto"/>
-                      <w:ind w:right="-20"/>
-                      <w:rPr>
-                        <w:rFonts w:ascii="Times New Roman" w:hAnsi="Times New Roman" w:cs="Times New Roman"/>
-                        <w:sz w:val="24"/>
-                      </w:rPr>
-                    </w:pPr>
-                    <w:r>
-                      <w:rPr>
-                        <w:rFonts w:ascii="Times New Roman" w:hAnsi="Times New Roman" w:cs="Times New Roman"/>
-                        <w:color w:val="34587F"/>
-                        <w:w w:val="115"/>
-                        <w:sz w:val="24"/>
-                      </w:rPr>
-                      <w:t xml:space="preserve">Ministry of Transportation and </w:t>
-                    </w:r>
-                    <w:r>
-                      <w:rPr>
-                        <w:rFonts w:ascii="Times New Roman" w:hAnsi="Times New Roman" w:cs="Times New Roman"/>
-                        <w:color w:val="34587F"/>
-                        <w:w w:val="115"/>
-                        <w:sz w:val="24"/>
-                      </w:rPr>
-                      <w:t>Transit</w:t>
-                    </w:r>
-                  </w:p>
-                  <w:p>
-                    <w:pPr>
-                      <w:spacing w:before="3" w:line="266" w:lineRule="auto"/>
-                      <w:ind w:right="-20" w:firstLine="19"/>
-                      <w:rPr>
-                        <w:sz w:val="24"/>
-                      </w:rPr>
-                    </w:pPr>
-                  </w:p>
-                </w:txbxContent>
-              </v:textbox>
-              <w10:wrap anchorx="page" anchory="page"/>
-            </v:shape>
-          </w:pict>
-        </mc:Fallback>
-      </mc:AlternateContent>
-    </w:r>
-    <w:r>
-      <w:rPr>
-        <w:noProof/>
-      </w:rPr>
-      <mc:AlternateContent>
-        <mc:Choice Requires="wps">
-          <w:drawing>
-            <wp:anchor distT="0" distB="0" distL="114300" distR="114300" simplePos="0" relativeHeight="249028608" behindDoc="1" locked="0" layoutInCell="1" allowOverlap="1" wp14:anchorId="52366B79" wp14:editId="7FFBB3E8">
-              <wp:simplePos x="0" y="0"/>
-              <wp:positionH relativeFrom="page">
-                <wp:posOffset>1619885</wp:posOffset>
-              </wp:positionH>
-              <wp:positionV relativeFrom="page">
-                <wp:posOffset>525780</wp:posOffset>
-              </wp:positionV>
-              <wp:extent cx="0" cy="467995"/>
-              <wp:effectExtent l="0" t="0" r="38100" b="27305"/>
-              <wp:wrapNone/>
-              <wp:docPr id="11" name="Line 18"/>
-              <wp:cNvGraphicFramePr>
-                <a:graphicFrameLocks xmlns:a="http://schemas.openxmlformats.org/drawingml/2006/main"/>
-              </wp:cNvGraphicFramePr>
-              <a:graphic xmlns:a="http://schemas.openxmlformats.org/drawingml/2006/main">
-                <a:graphicData uri="http://schemas.microsoft.com/office/word/2010/wordprocessingShape">
-                  <wps:wsp>
-                    <wps:cNvCnPr>
-                      <a:cxnSpLocks noChangeShapeType="1"/>
-                    </wps:cNvCnPr>
-                    <wps:spPr bwMode="auto">
-                      <a:xfrm>
-                        <a:off x="0" y="0"/>
-                        <a:ext cx="0" cy="467995"/>
-                      </a:xfrm>
-                      <a:prstGeom prst="line">
-                        <a:avLst/>
-                      </a:prstGeom>
-                      <a:noFill/>
-                      <a:ln w="20341">
-                        <a:solidFill>
-                          <a:srgbClr val="999999"/>
-                        </a:solidFill>
-                        <a:round/>
-                        <a:headEnd/>
-                        <a:tailEnd/>
-                      </a:ln>
-                      <a:extLst>
-                        <a:ext uri="{909E8E84-426E-40DD-AFC4-6F175D3DCCD1}">
-                          <a14:hiddenFill xmlns:a14="http://schemas.microsoft.com/office/drawing/2010/main">
-                            <a:noFill/>
-                          </a14:hiddenFill>
-                        </a:ext>
-                      </a:extLst>
-                    </wps:spPr>
-                    <wps:bodyPr/>
-                  </wps:wsp>
-                </a:graphicData>
-              </a:graphic>
-              <wp14:sizeRelH relativeFrom="page">
-                <wp14:pctWidth>0</wp14:pctWidth>
-              </wp14:sizeRelH>
-              <wp14:sizeRelV relativeFrom="page">
-                <wp14:pctHeight>0</wp14:pctHeight>
-              </wp14:sizeRelV>
-            </wp:anchor>
-          </w:drawing>
-        </mc:Choice>
-        <mc:Fallback>
-          <w:pict>
-            <v:line w14:anchorId="6BCFBB9D" id="Line 18" o:spid="_x0000_s1026" style="position:absolute;z-index:-254287872;visibility:visible;mso-wrap-style:square;mso-width-percent:0;mso-height-percent:0;mso-wrap-distance-left:9pt;mso-wrap-distance-top:0;mso-wrap-distance-right:9pt;mso-wrap-distance-bottom:0;mso-position-horizontal:absolute;mso-position-horizontal-relative:page;mso-position-vertical:absolute;mso-position-vertical-relative:page;mso-width-percent:0;mso-height-percent:0;mso-width-relative:page;mso-height-relative:page" from="127.55pt,41.4pt" to="127.55pt,78.25pt" o:gfxdata="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" strokecolor="#999" strokeweight=".56503mm">
-              <w10:wrap anchorx="page" anchory="page"/>
-            </v:line>
-          </w:pict>
-        </mc:Fallback>
-      </mc:AlternateContent>
-    </w:r>
-    <w:r>
-      <w:rPr>
-        <w:noProof/>
-      </w:rPr>
-      <w:drawing>
-        <wp:anchor distT="0" distB="0" distL="0" distR="0" simplePos="0" relativeHeight="251657216" behindDoc="1" locked="0" layoutInCell="1" allowOverlap="1" wp14:anchorId="6B81BC2D" wp14:editId="0B044530">
-          <wp:simplePos x="0" y="0"/>
-          <wp:positionH relativeFrom="page">
-            <wp:posOffset>53340</wp:posOffset>
-          </wp:positionH>
-          <wp:positionV relativeFrom="page">
-            <wp:posOffset>454660</wp:posOffset>
-          </wp:positionV>
-          <wp:extent cx="1525270" cy="508000"/>
-          <wp:effectExtent l="0" t="0" r="0" b="6350"/>
-          <wp:wrapNone/>
-          <wp:docPr id="38" name="image1.jpeg"/>
-          <wp:cNvGraphicFramePr>
-            <a:graphicFrameLocks xmlns:a="http://schemas.openxmlformats.org/drawingml/2006/main" noChangeAspect="1"/>
-          </wp:cNvGraphicFramePr>
-          <a:graphic xmlns:a="http://schemas.openxmlformats.org/drawingml/2006/main">
-            <a:graphicData uri="http://schemas.openxmlformats.org/drawingml/2006/picture">
-              <pic:pic xmlns:pic="http://schemas.openxmlformats.org/drawingml/2006/picture">
-                <pic:nvPicPr>
-                  <pic:cNvPr id="2" name="image1.jpeg"/>
-                  <pic:cNvPicPr/>
-                </pic:nvPicPr>
-                <pic:blipFill>
-                  <a:blip r:embed="rId1" cstate="print"/>
-                  <a:stretch>
-                    <a:fillRect/>
-                  </a:stretch>
-                </pic:blipFill>
-                <pic:spPr>
-                  <a:xfrm>
-                    <a:off x="0" y="0"/>
-                    <a:ext cx="1525270" cy="508000"/>
-                  </a:xfrm>
-                  <a:prstGeom prst="rect">
-                    <a:avLst/>
-                  </a:prstGeom>
-                </pic:spPr>
-              </pic:pic>
-            </a:graphicData>
-          </a:graphic>
-        </wp:anchor>
-      </w:drawing>
     </w:r>
   </w:p>
   <w:p/>
@@ -5450,16 +5189,6 @@
 </w:hdr>
 </file>
 
-<file path=word/header3.xml><?xml version="1.0" encoding="utf-8"?>
-<w:hdr xmlns:wpc="http://schemas.microsoft.com/office/word/2010/wordprocessingCanvas" xmlns:cx="http://schemas.microsoft.com/office/drawing/2014/chartex" xmlns:cx1="http://schemas.microsoft.com/office/drawing/2015/9/8/chartex" xmlns:cx2="http://schemas.microsoft.com/office/drawing/2015/10/21/chartex" xmlns:cx3="http://schemas.microsoft.com/office/drawing/2016/5/9/chartex" xmlns:cx4="http://schemas.microsoft.com/office/drawing/2016/5/10/chartex" xmlns:cx5="http://schemas.microsoft.com/office/drawing/2016/5/11/chartex" xmlns:cx6="http://schemas.microsoft.com/office/drawing/2016/5/12/chartex" xmlns:cx7="http://schemas.microsoft.com/office/drawing/2016/5/13/chartex" xmlns:cx8="http://schemas.microsoft.com/office/drawing/2016/5/14/chartex" xmlns:mc="http://schemas.openxmlformats.org/markup-compatibility/2006" xmlns:aink="http://schemas.microsoft.com/office/drawing/2016/ink" xmlns:am3d="http://schemas.microsoft.com/office/drawing/2017/model3d" xmlns:o="urn:schemas-microsoft-com:office:office" xmlns:oel="http://schemas.microsoft.com/office/2019/extlst" xmlns:r="http://schemas.openxmlformats.org/officeDocument/2006/relationships" xmlns:m="http://schemas.openxmlformats.org/officeDocument/2006/math" xmlns:v="urn:schemas-microsoft-com:vml" xmlns:wp14="http://schemas.microsoft.com/office/word/2010/wordprocessingDrawing" xmlns:wp="http://schemas.openxmlformats.org/drawingml/2006/wordprocessingDrawing" xmlns:w10="urn:schemas-microsoft-com:office:word" xmlns:w="http://schemas.openxmlformats.org/wordprocessingml/2006/main" xmlns:w14="http://schemas.microsoft.com/office/word/2010/wordml" xmlns:w15="http://schemas.microsoft.com/office/word/2012/wordml" xmlns:w16cex="http://schemas.microsoft.com/office/word/2018/wordml/cex" xmlns:w16cid="http://schemas.microsoft.com/office/word/2016/wordml/cid" xmlns:w16="http://schemas.microsoft.com/office/word/2018/wordml" xmlns:w16du="http://schemas.microsoft.com/office/word/2023/wordml/word16du" xmlns:w16sdtdh="http://schemas.microsoft.com/office/word/2020/wordml/sdtdatahash" xmlns:w16sdtfl="http://schemas.microsoft.com/office/word/2024/wordml/sdtformatlock" xmlns:w16se="http://schemas.microsoft.com/office/word/2015/wordml/symex" xmlns:wpg="http://schemas.microsoft.com/office/word/2010/wordprocessingGroup" xmlns:wpi="http://schemas.microsoft.com/office/word/2010/wordprocessingInk" xmlns:wne="http://schemas.microsoft.com/office/word/2006/wordml" xmlns:wps="http://schemas.microsoft.com/office/word/2010/wordprocessingShape" mc:Ignorable="w14 w15 w16se w16cid w16 w16cex w16sdtdh w16sdtfl w16du wp14">
-  <w:p>
-    <w:pPr>
-      <w:pStyle w:val="Header"/>
-    </w:pPr>
-  </w:p>
-</w:hdr>
-</file>
-
 <file path=word/numbering.xml><?xml version="1.0" encoding="utf-8"?>
 <w:numbering xmlns:wpc="http://schemas.microsoft.com/office/word/2010/wordprocessingCanvas" xmlns:cx="http://schemas.microsoft.com/office/drawing/2014/chartex" xmlns:cx1="http://schemas.microsoft.com/office/drawing/2015/9/8/chartex" xmlns:cx2="http://schemas.microsoft.com/office/drawing/2015/10/21/chartex" xmlns:cx3="http://schemas.microsoft.com/office/drawing/2016/5/9/chartex" xmlns:cx4="http://schemas.microsoft.com/office/drawing/2016/5/10/chartex" xmlns:cx5="http://schemas.microsoft.com/office/drawing/2016/5/11/chartex" xmlns:cx6="http://schemas.microsoft.com/office/drawing/2016/5/12/chartex" xmlns:cx7="http://schemas.microsoft.com/office/drawing/2016/5/13/chartex" xmlns:cx8="http://schemas.microsoft.com/office/drawing/2016/5/14/chartex" xmlns:mc="http://schemas.openxmlformats.org/markup-compatibility/2006" xmlns:aink="http://schemas.microsoft.com/office/drawing/2016/ink" xmlns:am3d="http://schemas.microsoft.com/office/drawing/2017/model3d" xmlns:o="urn:schemas-microsoft-com:office:office" xmlns:oel="http://schemas.microsoft.com/office/2019/extlst" xmlns:r="http://schemas.openxmlformats.org/officeDocument/2006/relationships" xmlns:m="http://schemas.openxmlformats.org/officeDocument/2006/math" xmlns:v="urn:schemas-microsoft-com:vml" xmlns:wp14="http://schemas.microsoft.com/office/word/2010/wordprocessingDrawing" xmlns:wp="http://schemas.openxmlformats.org/drawingml/2006/wordprocessingDrawing" xmlns:w10="urn:schemas-microsoft-com:office:word" xmlns:w="http://schemas.openxmlformats.org/wordprocessingml/2006/main" xmlns:w14="http://schemas.microsoft.com/office/word/2010/wordml" xmlns:w15="http://schemas.microsoft.com/office/word/2012/wordml" xmlns:w16cex="http://schemas.microsoft.com/office/word/2018/wordml/cex" xmlns:w16cid="http://schemas.microsoft.com/office/word/2016/wordml/cid" xmlns:w16="http://schemas.microsoft.com/office/word/2018/wordml" xmlns:w16du="http://schemas.microsoft.com/office/word/2023/wordml/word16du" xmlns:w16sdtdh="http://schemas.microsoft.com/office/word/2020/wordml/sdtdatahash" xmlns:w16sdtfl="http://schemas.microsoft.com/office/word/2024/wordml/sdtformatlock" xmlns:w16se="http://schemas.microsoft.com/office/word/2015/wordml/symex" xmlns:wpg="http://schemas.microsoft.com/office/word/2010/wordprocessingGroup" xmlns:wpi="http://schemas.microsoft.com/office/word/2010/wordprocessingInk" xmlns:wne="http://schemas.microsoft.com/office/word/2006/wordml" xmlns:wps="http://schemas.microsoft.com/office/word/2010/wordprocessingShape" mc:Ignorable="w14 w15 w16se w16cid w16 w16cex w16sdtdh w16sdtfl w16du wp14">
   <w:abstractNum w:abstractNumId="0" w15:restartNumberingAfterBreak="0">
@@ -6288,25 +6017,25 @@
       </w:rPr>
     </w:lvl>
   </w:abstractNum>
-  <w:num w:numId="1" w16cid:durableId="72703894">
+  <w:num w:numId="1" w16cid:durableId="1393890689">
     <w:abstractNumId w:val="1"/>
   </w:num>
-  <w:num w:numId="2" w16cid:durableId="826476101">
+  <w:num w:numId="2" w16cid:durableId="948706692">
     <w:abstractNumId w:val="0"/>
   </w:num>
-  <w:num w:numId="3" w16cid:durableId="1742866561">
+  <w:num w:numId="3" w16cid:durableId="1799760491">
     <w:abstractNumId w:val="6"/>
   </w:num>
-  <w:num w:numId="4" w16cid:durableId="440533466">
+  <w:num w:numId="4" w16cid:durableId="1458529403">
     <w:abstractNumId w:val="4"/>
   </w:num>
-  <w:num w:numId="5" w16cid:durableId="223027451">
+  <w:num w:numId="5" w16cid:durableId="186450368">
     <w:abstractNumId w:val="5"/>
   </w:num>
-  <w:num w:numId="6" w16cid:durableId="2120373333">
+  <w:num w:numId="6" w16cid:durableId="2104911137">
     <w:abstractNumId w:val="3"/>
   </w:num>
-  <w:num w:numId="7" w16cid:durableId="1535924280">
+  <w:num w:numId="7" w16cid:durableId="691615915">
     <w:abstractNumId w:val="2"/>
   </w:num>
 </w:numbering>

</xml_diff>